<commit_message>
Doc updated second time
</commit_message>
<xml_diff>
--- a/Doc/Bus-doc-Visualization.docx
+++ b/Doc/Bus-doc-Visualization.docx
@@ -1,6 +1,6 @@
 
 <file path=word/document.xml><?xml version="1.0" encoding="utf-8"?>
-<w:document xmlns:wpc="http://schemas.microsoft.com/office/word/2010/wordprocessingCanvas" xmlns:cx="http://schemas.microsoft.com/office/drawing/2014/chartex" xmlns:cx1="http://schemas.microsoft.com/office/drawing/2015/9/8/chartex" xmlns:cx2="http://schemas.microsoft.com/office/drawing/2015/10/21/chartex" xmlns:cx3="http://schemas.microsoft.com/office/drawing/2016/5/9/chartex" xmlns:cx4="http://schemas.microsoft.com/office/drawing/2016/5/10/chartex" xmlns:cx5="http://schemas.microsoft.com/office/drawing/2016/5/11/chartex" xmlns:cx6="http://schemas.microsoft.com/office/drawing/2016/5/12/chartex" xmlns:cx7="http://schemas.microsoft.com/office/drawing/2016/5/13/chartex" xmlns:cx8="http://schemas.microsoft.com/office/drawing/2016/5/14/chartex" xmlns:mc="http://schemas.openxmlformats.org/markup-compatibility/2006" xmlns:aink="http://schemas.microsoft.com/office/drawing/2016/ink" xmlns:am3d="http://schemas.microsoft.com/office/drawing/2017/model3d" xmlns:o="urn:schemas-microsoft-com:office:office" xmlns:r="http://schemas.openxmlformats.org/officeDocument/2006/relationships" xmlns:m="http://schemas.openxmlformats.org/officeDocument/2006/math" xmlns:v="urn:schemas-microsoft-com:vml" xmlns:wp14="http://schemas.microsoft.com/office/word/2010/wordprocessingDrawing" xmlns:wp="http://schemas.openxmlformats.org/drawingml/2006/wordprocessingDrawing" xmlns:w10="urn:schemas-microsoft-com:office:word" xmlns:w="http://schemas.openxmlformats.org/wordprocessingml/2006/main" xmlns:w14="http://schemas.microsoft.com/office/word/2010/wordml" xmlns:w15="http://schemas.microsoft.com/office/word/2012/wordml" xmlns:w16cid="http://schemas.microsoft.com/office/word/2016/wordml/cid" xmlns:w16se="http://schemas.microsoft.com/office/word/2015/wordml/symex" xmlns:wpg="http://schemas.microsoft.com/office/word/2010/wordprocessingGroup" xmlns:wpi="http://schemas.microsoft.com/office/word/2010/wordprocessingInk" xmlns:wne="http://schemas.microsoft.com/office/word/2006/wordml" xmlns:wps="http://schemas.microsoft.com/office/word/2010/wordprocessingShape" mc:Ignorable="w14 w15 w16se w16cid wp14">
+<w:document xmlns:wpc="http://schemas.microsoft.com/office/word/2010/wordprocessingCanvas" xmlns:mc="http://schemas.openxmlformats.org/markup-compatibility/2006" xmlns:o="urn:schemas-microsoft-com:office:office" xmlns:r="http://schemas.openxmlformats.org/officeDocument/2006/relationships" xmlns:m="http://schemas.openxmlformats.org/officeDocument/2006/math" xmlns:v="urn:schemas-microsoft-com:vml" xmlns:wp14="http://schemas.microsoft.com/office/word/2010/wordprocessingDrawing" xmlns:wp="http://schemas.openxmlformats.org/drawingml/2006/wordprocessingDrawing" xmlns:w10="urn:schemas-microsoft-com:office:word" xmlns:w="http://schemas.openxmlformats.org/wordprocessingml/2006/main" xmlns:w14="http://schemas.microsoft.com/office/word/2010/wordml" xmlns:wpg="http://schemas.microsoft.com/office/word/2010/wordprocessingGroup" xmlns:wpi="http://schemas.microsoft.com/office/word/2010/wordprocessingInk" xmlns:wne="http://schemas.microsoft.com/office/word/2006/wordml" xmlns:wps="http://schemas.microsoft.com/office/word/2010/wordprocessingShape" mc:Ignorable="w14 wp14">
   <w:body>
     <w:p>
       <w:pPr>
@@ -32,7 +32,7 @@
                     <pic:cNvPicPr/>
                   </pic:nvPicPr>
                   <pic:blipFill>
-                    <a:blip r:embed="rId5" cstate="print"/>
+                    <a:blip r:embed="rId6" cstate="print"/>
                     <a:stretch>
                       <a:fillRect/>
                     </a:stretch>
@@ -542,7 +542,7 @@
                     <pic:cNvPicPr/>
                   </pic:nvPicPr>
                   <pic:blipFill>
-                    <a:blip r:embed="rId5" cstate="print"/>
+                    <a:blip r:embed="rId6" cstate="print"/>
                     <a:stretch>
                       <a:fillRect/>
                     </a:stretch>
@@ -961,7 +961,7 @@
                     <pic:cNvPicPr/>
                   </pic:nvPicPr>
                   <pic:blipFill>
-                    <a:blip r:embed="rId5" cstate="print"/>
+                    <a:blip r:embed="rId6" cstate="print"/>
                     <a:stretch>
                       <a:fillRect/>
                     </a:stretch>
@@ -1159,7 +1159,7 @@
                     <pic:cNvPicPr/>
                   </pic:nvPicPr>
                   <pic:blipFill>
-                    <a:blip r:embed="rId6">
+                    <a:blip r:embed="rId7">
                       <a:extLst>
                         <a:ext uri="{28A0092B-C50C-407E-A947-70E740481C1C}">
                           <a14:useLocalDpi xmlns:a14="http://schemas.microsoft.com/office/drawing/2010/main" val="0"/>
@@ -1241,7 +1241,7 @@
                     <pic:cNvPicPr/>
                   </pic:nvPicPr>
                   <pic:blipFill>
-                    <a:blip r:embed="rId7">
+                    <a:blip r:embed="rId8">
                       <a:extLst>
                         <a:ext uri="{28A0092B-C50C-407E-A947-70E740481C1C}">
                           <a14:useLocalDpi xmlns:a14="http://schemas.microsoft.com/office/drawing/2010/main" val="0"/>
@@ -1309,7 +1309,7 @@
                     <pic:cNvPicPr/>
                   </pic:nvPicPr>
                   <pic:blipFill>
-                    <a:blip r:embed="rId5" cstate="print"/>
+                    <a:blip r:embed="rId6" cstate="print"/>
                     <a:stretch>
                       <a:fillRect/>
                     </a:stretch>
@@ -1375,7 +1375,7 @@
                     <pic:cNvPicPr/>
                   </pic:nvPicPr>
                   <pic:blipFill>
-                    <a:blip r:embed="rId8">
+                    <a:blip r:embed="rId9">
                       <a:extLst>
                         <a:ext uri="{28A0092B-C50C-407E-A947-70E740481C1C}">
                           <a14:useLocalDpi xmlns:a14="http://schemas.microsoft.com/office/drawing/2010/main" val="0"/>
@@ -1456,7 +1456,7 @@
                     <pic:cNvPicPr/>
                   </pic:nvPicPr>
                   <pic:blipFill>
-                    <a:blip r:embed="rId9">
+                    <a:blip r:embed="rId10">
                       <a:extLst>
                         <a:ext uri="{28A0092B-C50C-407E-A947-70E740481C1C}">
                           <a14:useLocalDpi xmlns:a14="http://schemas.microsoft.com/office/drawing/2010/main" val="0"/>
@@ -1538,7 +1538,7 @@
                     <pic:cNvPicPr/>
                   </pic:nvPicPr>
                   <pic:blipFill>
-                    <a:blip r:embed="rId5" cstate="print"/>
+                    <a:blip r:embed="rId6" cstate="print"/>
                     <a:stretch>
                       <a:fillRect/>
                     </a:stretch>
@@ -1604,7 +1604,7 @@
                     <pic:cNvPicPr/>
                   </pic:nvPicPr>
                   <pic:blipFill>
-                    <a:blip r:embed="rId10">
+                    <a:blip r:embed="rId11">
                       <a:extLst>
                         <a:ext uri="{28A0092B-C50C-407E-A947-70E740481C1C}">
                           <a14:useLocalDpi xmlns:a14="http://schemas.microsoft.com/office/drawing/2010/main" val="0"/>
@@ -1691,7 +1691,7 @@
                     <pic:cNvPicPr/>
                   </pic:nvPicPr>
                   <pic:blipFill>
-                    <a:blip r:embed="rId11">
+                    <a:blip r:embed="rId12">
                       <a:extLst>
                         <a:ext uri="{28A0092B-C50C-407E-A947-70E740481C1C}">
                           <a14:useLocalDpi xmlns:a14="http://schemas.microsoft.com/office/drawing/2010/main" val="0"/>
@@ -1773,7 +1773,7 @@
                     <pic:cNvPicPr/>
                   </pic:nvPicPr>
                   <pic:blipFill>
-                    <a:blip r:embed="rId5" cstate="print"/>
+                    <a:blip r:embed="rId6" cstate="print"/>
                     <a:stretch>
                       <a:fillRect/>
                     </a:stretch>
@@ -1839,7 +1839,7 @@
                     <pic:cNvPicPr/>
                   </pic:nvPicPr>
                   <pic:blipFill>
-                    <a:blip r:embed="rId12">
+                    <a:blip r:embed="rId13">
                       <a:extLst>
                         <a:ext uri="{28A0092B-C50C-407E-A947-70E740481C1C}">
                           <a14:useLocalDpi xmlns:a14="http://schemas.microsoft.com/office/drawing/2010/main" val="0"/>
@@ -1911,7 +1911,7 @@
                     <pic:cNvPicPr/>
                   </pic:nvPicPr>
                   <pic:blipFill>
-                    <a:blip r:embed="rId13">
+                    <a:blip r:embed="rId14">
                       <a:extLst>
                         <a:ext uri="{28A0092B-C50C-407E-A947-70E740481C1C}">
                           <a14:useLocalDpi xmlns:a14="http://schemas.microsoft.com/office/drawing/2010/main" val="0"/>
@@ -1984,7 +1984,7 @@
                     <pic:cNvPicPr/>
                   </pic:nvPicPr>
                   <pic:blipFill>
-                    <a:blip r:embed="rId5" cstate="print"/>
+                    <a:blip r:embed="rId6" cstate="print"/>
                     <a:stretch>
                       <a:fillRect/>
                     </a:stretch>
@@ -2035,7 +2035,7 @@
                     <pic:cNvPicPr/>
                   </pic:nvPicPr>
                   <pic:blipFill>
-                    <a:blip r:embed="rId14">
+                    <a:blip r:embed="rId15">
                       <a:extLst>
                         <a:ext uri="{28A0092B-C50C-407E-A947-70E740481C1C}">
                           <a14:useLocalDpi xmlns:a14="http://schemas.microsoft.com/office/drawing/2010/main" val="0"/>
@@ -2127,7 +2127,7 @@
                     <pic:cNvPicPr/>
                   </pic:nvPicPr>
                   <pic:blipFill>
-                    <a:blip r:embed="rId15">
+                    <a:blip r:embed="rId16">
                       <a:extLst>
                         <a:ext uri="{28A0092B-C50C-407E-A947-70E740481C1C}">
                           <a14:useLocalDpi xmlns:a14="http://schemas.microsoft.com/office/drawing/2010/main" val="0"/>
@@ -2236,7 +2236,7 @@
                     <pic:cNvPicPr/>
                   </pic:nvPicPr>
                   <pic:blipFill>
-                    <a:blip r:embed="rId5" cstate="print"/>
+                    <a:blip r:embed="rId6" cstate="print"/>
                     <a:stretch>
                       <a:fillRect/>
                     </a:stretch>
@@ -2302,7 +2302,7 @@
                     <pic:cNvPicPr/>
                   </pic:nvPicPr>
                   <pic:blipFill>
-                    <a:blip r:embed="rId16">
+                    <a:blip r:embed="rId17">
                       <a:extLst>
                         <a:ext uri="{28A0092B-C50C-407E-A947-70E740481C1C}">
                           <a14:useLocalDpi xmlns:a14="http://schemas.microsoft.com/office/drawing/2010/main" val="0"/>
@@ -2558,7 +2558,15 @@
         <w:jc w:val="both"/>
       </w:pPr>
       <w:r>
-        <w:t>Top 2 combination of Industry and Subsector, where the no of companies is highest and lowest. (Multivariate - Category)</w:t>
+        <w:t>Top 2 combination</w:t>
+      </w:r>
+      <w:r>
+        <w:t>s</w:t>
+      </w:r>
+      <w:bookmarkStart w:id="0" w:name="_GoBack"/>
+      <w:bookmarkEnd w:id="0"/>
+      <w:r>
+        <w:t xml:space="preserve"> of Industry and Subsector, where the no of companies is highest and lowest. (Multivariate - Category)</w:t>
       </w:r>
     </w:p>
     <w:p>
@@ -2686,8 +2694,8 @@
 </file>
 
 <file path=word/numbering.xml><?xml version="1.0" encoding="utf-8"?>
-<w:numbering xmlns:wpc="http://schemas.microsoft.com/office/word/2010/wordprocessingCanvas" xmlns:cx="http://schemas.microsoft.com/office/drawing/2014/chartex" xmlns:cx1="http://schemas.microsoft.com/office/drawing/2015/9/8/chartex" xmlns:cx2="http://schemas.microsoft.com/office/drawing/2015/10/21/chartex" xmlns:cx3="http://schemas.microsoft.com/office/drawing/2016/5/9/chartex" xmlns:cx4="http://schemas.microsoft.com/office/drawing/2016/5/10/chartex" xmlns:cx5="http://schemas.microsoft.com/office/drawing/2016/5/11/chartex" xmlns:cx6="http://schemas.microsoft.com/office/drawing/2016/5/12/chartex" xmlns:cx7="http://schemas.microsoft.com/office/drawing/2016/5/13/chartex" xmlns:cx8="http://schemas.microsoft.com/office/drawing/2016/5/14/chartex" xmlns:mc="http://schemas.openxmlformats.org/markup-compatibility/2006" xmlns:aink="http://schemas.microsoft.com/office/drawing/2016/ink" xmlns:am3d="http://schemas.microsoft.com/office/drawing/2017/model3d" xmlns:o="urn:schemas-microsoft-com:office:office" xmlns:r="http://schemas.openxmlformats.org/officeDocument/2006/relationships" xmlns:m="http://schemas.openxmlformats.org/officeDocument/2006/math" xmlns:v="urn:schemas-microsoft-com:vml" xmlns:wp14="http://schemas.microsoft.com/office/word/2010/wordprocessingDrawing" xmlns:wp="http://schemas.openxmlformats.org/drawingml/2006/wordprocessingDrawing" xmlns:w10="urn:schemas-microsoft-com:office:word" xmlns:w="http://schemas.openxmlformats.org/wordprocessingml/2006/main" xmlns:w14="http://schemas.microsoft.com/office/word/2010/wordml" xmlns:w15="http://schemas.microsoft.com/office/word/2012/wordml" xmlns:w16cid="http://schemas.microsoft.com/office/word/2016/wordml/cid" xmlns:w16se="http://schemas.microsoft.com/office/word/2015/wordml/symex" xmlns:wpg="http://schemas.microsoft.com/office/word/2010/wordprocessingGroup" xmlns:wpi="http://schemas.microsoft.com/office/word/2010/wordprocessingInk" xmlns:wne="http://schemas.microsoft.com/office/word/2006/wordml" xmlns:wps="http://schemas.microsoft.com/office/word/2010/wordprocessingShape" mc:Ignorable="w14 w15 w16se w16cid wp14">
-  <w:abstractNum w:abstractNumId="0" w15:restartNumberingAfterBreak="0">
+<w:numbering xmlns:wpc="http://schemas.microsoft.com/office/word/2010/wordprocessingCanvas" xmlns:mc="http://schemas.openxmlformats.org/markup-compatibility/2006" xmlns:o="urn:schemas-microsoft-com:office:office" xmlns:r="http://schemas.openxmlformats.org/officeDocument/2006/relationships" xmlns:m="http://schemas.openxmlformats.org/officeDocument/2006/math" xmlns:v="urn:schemas-microsoft-com:vml" xmlns:wp14="http://schemas.microsoft.com/office/word/2010/wordprocessingDrawing" xmlns:wp="http://schemas.openxmlformats.org/drawingml/2006/wordprocessingDrawing" xmlns:w10="urn:schemas-microsoft-com:office:word" xmlns:w="http://schemas.openxmlformats.org/wordprocessingml/2006/main" xmlns:w14="http://schemas.microsoft.com/office/word/2010/wordml" xmlns:wpg="http://schemas.microsoft.com/office/word/2010/wordprocessingGroup" xmlns:wpi="http://schemas.microsoft.com/office/word/2010/wordprocessingInk" xmlns:wne="http://schemas.microsoft.com/office/word/2006/wordml" xmlns:wps="http://schemas.microsoft.com/office/word/2010/wordprocessingShape" mc:Ignorable="w14 wp14">
+  <w:abstractNum w:abstractNumId="0">
     <w:nsid w:val="020E065E"/>
     <w:multiLevelType w:val="hybridMultilevel"/>
     <w:tmpl w:val="9F68FEA8"/>
@@ -2777,7 +2785,7 @@
       </w:pPr>
     </w:lvl>
   </w:abstractNum>
-  <w:abstractNum w:abstractNumId="1" w15:restartNumberingAfterBreak="0">
+  <w:abstractNum w:abstractNumId="1">
     <w:nsid w:val="0A2B3429"/>
     <w:multiLevelType w:val="hybridMultilevel"/>
     <w:tmpl w:val="B5F4033E"/>
@@ -2867,7 +2875,7 @@
       </w:pPr>
     </w:lvl>
   </w:abstractNum>
-  <w:abstractNum w:abstractNumId="2" w15:restartNumberingAfterBreak="0">
+  <w:abstractNum w:abstractNumId="2">
     <w:nsid w:val="12045078"/>
     <w:multiLevelType w:val="hybridMultilevel"/>
     <w:tmpl w:val="EF34498A"/>
@@ -2956,7 +2964,7 @@
       </w:pPr>
     </w:lvl>
   </w:abstractNum>
-  <w:abstractNum w:abstractNumId="3" w15:restartNumberingAfterBreak="0">
+  <w:abstractNum w:abstractNumId="3">
     <w:nsid w:val="132F1EC2"/>
     <w:multiLevelType w:val="hybridMultilevel"/>
     <w:tmpl w:val="DF0EBFAC"/>
@@ -3045,7 +3053,7 @@
       </w:pPr>
     </w:lvl>
   </w:abstractNum>
-  <w:abstractNum w:abstractNumId="4" w15:restartNumberingAfterBreak="0">
+  <w:abstractNum w:abstractNumId="4">
     <w:nsid w:val="17B70C29"/>
     <w:multiLevelType w:val="hybridMultilevel"/>
     <w:tmpl w:val="E688770A"/>
@@ -3134,7 +3142,7 @@
       </w:pPr>
     </w:lvl>
   </w:abstractNum>
-  <w:abstractNum w:abstractNumId="5" w15:restartNumberingAfterBreak="0">
+  <w:abstractNum w:abstractNumId="5">
     <w:nsid w:val="1B5D6FE1"/>
     <w:multiLevelType w:val="hybridMultilevel"/>
     <w:tmpl w:val="FBACA976"/>
@@ -3223,7 +3231,7 @@
       </w:pPr>
     </w:lvl>
   </w:abstractNum>
-  <w:abstractNum w:abstractNumId="6" w15:restartNumberingAfterBreak="0">
+  <w:abstractNum w:abstractNumId="6">
     <w:nsid w:val="1C9E12A1"/>
     <w:multiLevelType w:val="hybridMultilevel"/>
     <w:tmpl w:val="771AC5F0"/>
@@ -3312,7 +3320,7 @@
       </w:pPr>
     </w:lvl>
   </w:abstractNum>
-  <w:abstractNum w:abstractNumId="7" w15:restartNumberingAfterBreak="0">
+  <w:abstractNum w:abstractNumId="7">
     <w:nsid w:val="4C174C9A"/>
     <w:multiLevelType w:val="hybridMultilevel"/>
     <w:tmpl w:val="C338F73E"/>
@@ -3401,7 +3409,7 @@
       </w:pPr>
     </w:lvl>
   </w:abstractNum>
-  <w:abstractNum w:abstractNumId="8" w15:restartNumberingAfterBreak="0">
+  <w:abstractNum w:abstractNumId="8">
     <w:nsid w:val="4CD55940"/>
     <w:multiLevelType w:val="hybridMultilevel"/>
     <w:tmpl w:val="C3BCA94A"/>
@@ -3490,7 +3498,7 @@
       </w:pPr>
     </w:lvl>
   </w:abstractNum>
-  <w:abstractNum w:abstractNumId="9" w15:restartNumberingAfterBreak="0">
+  <w:abstractNum w:abstractNumId="9">
     <w:nsid w:val="501C0AC5"/>
     <w:multiLevelType w:val="hybridMultilevel"/>
     <w:tmpl w:val="08F28A26"/>
@@ -3580,7 +3588,7 @@
       </w:pPr>
     </w:lvl>
   </w:abstractNum>
-  <w:abstractNum w:abstractNumId="10" w15:restartNumberingAfterBreak="0">
+  <w:abstractNum w:abstractNumId="10">
     <w:nsid w:val="5C310422"/>
     <w:multiLevelType w:val="hybridMultilevel"/>
     <w:tmpl w:val="AFC8097E"/>
@@ -3669,7 +3677,7 @@
       </w:pPr>
     </w:lvl>
   </w:abstractNum>
-  <w:abstractNum w:abstractNumId="11" w15:restartNumberingAfterBreak="0">
+  <w:abstractNum w:abstractNumId="11">
     <w:nsid w:val="5F214A6A"/>
     <w:multiLevelType w:val="hybridMultilevel"/>
     <w:tmpl w:val="BCB6011C"/>
@@ -3758,7 +3766,7 @@
       </w:pPr>
     </w:lvl>
   </w:abstractNum>
-  <w:abstractNum w:abstractNumId="12" w15:restartNumberingAfterBreak="0">
+  <w:abstractNum w:abstractNumId="12">
     <w:nsid w:val="6B101B87"/>
     <w:multiLevelType w:val="hybridMultilevel"/>
     <w:tmpl w:val="8EEA29B4"/>
@@ -3847,7 +3855,7 @@
       </w:pPr>
     </w:lvl>
   </w:abstractNum>
-  <w:abstractNum w:abstractNumId="13" w15:restartNumberingAfterBreak="0">
+  <w:abstractNum w:abstractNumId="13">
     <w:nsid w:val="6F8514FC"/>
     <w:multiLevelType w:val="hybridMultilevel"/>
     <w:tmpl w:val="D56AC9F4"/>
@@ -3936,7 +3944,7 @@
       </w:pPr>
     </w:lvl>
   </w:abstractNum>
-  <w:abstractNum w:abstractNumId="14" w15:restartNumberingAfterBreak="0">
+  <w:abstractNum w:abstractNumId="14">
     <w:nsid w:val="7464761F"/>
     <w:multiLevelType w:val="hybridMultilevel"/>
     <w:tmpl w:val="C92AD2A6"/>
@@ -4074,7 +4082,7 @@
 </file>
 
 <file path=word/styles.xml><?xml version="1.0" encoding="utf-8"?>
-<w:styles xmlns:mc="http://schemas.openxmlformats.org/markup-compatibility/2006" xmlns:r="http://schemas.openxmlformats.org/officeDocument/2006/relationships" xmlns:w="http://schemas.openxmlformats.org/wordprocessingml/2006/main" xmlns:w14="http://schemas.microsoft.com/office/word/2010/wordml" xmlns:w15="http://schemas.microsoft.com/office/word/2012/wordml" xmlns:w16cid="http://schemas.microsoft.com/office/word/2016/wordml/cid" xmlns:w16se="http://schemas.microsoft.com/office/word/2015/wordml/symex" mc:Ignorable="w14 w15 w16se w16cid">
+<w:styles xmlns:mc="http://schemas.openxmlformats.org/markup-compatibility/2006" xmlns:r="http://schemas.openxmlformats.org/officeDocument/2006/relationships" xmlns:w="http://schemas.openxmlformats.org/wordprocessingml/2006/main" xmlns:w14="http://schemas.microsoft.com/office/word/2010/wordml" mc:Ignorable="w14">
   <w:docDefaults>
     <w:rPrDefault>
       <w:rPr>
@@ -4090,383 +4098,144 @@
       </w:pPr>
     </w:pPrDefault>
   </w:docDefaults>
-  <w:latentStyles w:defLockedState="0" w:defUIPriority="99" w:defSemiHidden="0" w:defUnhideWhenUsed="0" w:defQFormat="0" w:count="376">
-    <w:lsdException w:name="Normal" w:uiPriority="0" w:qFormat="1"/>
-    <w:lsdException w:name="heading 1" w:uiPriority="9" w:qFormat="1"/>
-    <w:lsdException w:name="heading 2" w:semiHidden="1" w:uiPriority="9" w:unhideWhenUsed="1" w:qFormat="1"/>
-    <w:lsdException w:name="heading 3" w:semiHidden="1" w:uiPriority="9" w:unhideWhenUsed="1" w:qFormat="1"/>
-    <w:lsdException w:name="heading 4" w:semiHidden="1" w:uiPriority="9" w:unhideWhenUsed="1" w:qFormat="1"/>
-    <w:lsdException w:name="heading 5" w:semiHidden="1" w:uiPriority="9" w:unhideWhenUsed="1" w:qFormat="1"/>
-    <w:lsdException w:name="heading 6" w:semiHidden="1" w:uiPriority="9" w:unhideWhenUsed="1" w:qFormat="1"/>
-    <w:lsdException w:name="heading 7" w:semiHidden="1" w:uiPriority="9" w:unhideWhenUsed="1" w:qFormat="1"/>
-    <w:lsdException w:name="heading 8" w:semiHidden="1" w:uiPriority="9" w:unhideWhenUsed="1" w:qFormat="1"/>
-    <w:lsdException w:name="heading 9" w:semiHidden="1" w:uiPriority="9" w:unhideWhenUsed="1" w:qFormat="1"/>
-    <w:lsdException w:name="index 1" w:semiHidden="1" w:unhideWhenUsed="1"/>
-    <w:lsdException w:name="index 2" w:semiHidden="1" w:unhideWhenUsed="1"/>
-    <w:lsdException w:name="index 3" w:semiHidden="1" w:unhideWhenUsed="1"/>
-    <w:lsdException w:name="index 4" w:semiHidden="1" w:unhideWhenUsed="1"/>
-    <w:lsdException w:name="index 5" w:semiHidden="1" w:unhideWhenUsed="1"/>
-    <w:lsdException w:name="index 6" w:semiHidden="1" w:unhideWhenUsed="1"/>
-    <w:lsdException w:name="index 7" w:semiHidden="1" w:unhideWhenUsed="1"/>
-    <w:lsdException w:name="index 8" w:semiHidden="1" w:unhideWhenUsed="1"/>
-    <w:lsdException w:name="index 9" w:semiHidden="1" w:unhideWhenUsed="1"/>
-    <w:lsdException w:name="toc 1" w:semiHidden="1" w:uiPriority="39" w:unhideWhenUsed="1"/>
-    <w:lsdException w:name="toc 2" w:semiHidden="1" w:uiPriority="39" w:unhideWhenUsed="1"/>
-    <w:lsdException w:name="toc 3" w:semiHidden="1" w:uiPriority="39" w:unhideWhenUsed="1"/>
-    <w:lsdException w:name="toc 4" w:semiHidden="1" w:uiPriority="39" w:unhideWhenUsed="1"/>
-    <w:lsdException w:name="toc 5" w:semiHidden="1" w:uiPriority="39" w:unhideWhenUsed="1"/>
-    <w:lsdException w:name="toc 6" w:semiHidden="1" w:uiPriority="39" w:unhideWhenUsed="1"/>
-    <w:lsdException w:name="toc 7" w:semiHidden="1" w:uiPriority="39" w:unhideWhenUsed="1"/>
-    <w:lsdException w:name="toc 8" w:semiHidden="1" w:uiPriority="39" w:unhideWhenUsed="1"/>
-    <w:lsdException w:name="toc 9" w:semiHidden="1" w:uiPriority="39" w:unhideWhenUsed="1"/>
-    <w:lsdException w:name="Normal Indent" w:semiHidden="1" w:unhideWhenUsed="1"/>
-    <w:lsdException w:name="footnote text" w:semiHidden="1" w:unhideWhenUsed="1"/>
-    <w:lsdException w:name="annotation text" w:semiHidden="1" w:unhideWhenUsed="1"/>
-    <w:lsdException w:name="header" w:semiHidden="1" w:unhideWhenUsed="1"/>
-    <w:lsdException w:name="footer" w:semiHidden="1" w:unhideWhenUsed="1"/>
-    <w:lsdException w:name="index heading" w:semiHidden="1" w:unhideWhenUsed="1"/>
-    <w:lsdException w:name="caption" w:semiHidden="1" w:uiPriority="35" w:unhideWhenUsed="1" w:qFormat="1"/>
-    <w:lsdException w:name="table of figures" w:semiHidden="1" w:unhideWhenUsed="1"/>
-    <w:lsdException w:name="envelope address" w:semiHidden="1" w:unhideWhenUsed="1"/>
-    <w:lsdException w:name="envelope return" w:semiHidden="1" w:unhideWhenUsed="1"/>
-    <w:lsdException w:name="footnote reference" w:semiHidden="1" w:unhideWhenUsed="1"/>
-    <w:lsdException w:name="annotation reference" w:semiHidden="1" w:unhideWhenUsed="1"/>
-    <w:lsdException w:name="line number" w:semiHidden="1" w:unhideWhenUsed="1"/>
-    <w:lsdException w:name="page number" w:semiHidden="1" w:unhideWhenUsed="1"/>
-    <w:lsdException w:name="endnote reference" w:semiHidden="1" w:unhideWhenUsed="1"/>
-    <w:lsdException w:name="endnote text" w:semiHidden="1" w:unhideWhenUsed="1"/>
-    <w:lsdException w:name="table of authorities" w:semiHidden="1" w:unhideWhenUsed="1"/>
-    <w:lsdException w:name="macro" w:semiHidden="1" w:unhideWhenUsed="1"/>
-    <w:lsdException w:name="toa heading" w:semiHidden="1" w:unhideWhenUsed="1"/>
-    <w:lsdException w:name="List" w:semiHidden="1" w:unhideWhenUsed="1"/>
-    <w:lsdException w:name="List Bullet" w:semiHidden="1" w:unhideWhenUsed="1"/>
-    <w:lsdException w:name="List Number" w:semiHidden="1" w:unhideWhenUsed="1"/>
-    <w:lsdException w:name="List 2" w:semiHidden="1" w:unhideWhenUsed="1"/>
-    <w:lsdException w:name="List 3" w:semiHidden="1" w:unhideWhenUsed="1"/>
-    <w:lsdException w:name="List 4" w:semiHidden="1" w:unhideWhenUsed="1"/>
-    <w:lsdException w:name="List 5" w:semiHidden="1" w:unhideWhenUsed="1"/>
-    <w:lsdException w:name="List Bullet 2" w:semiHidden="1" w:unhideWhenUsed="1"/>
-    <w:lsdException w:name="List Bullet 3" w:semiHidden="1" w:unhideWhenUsed="1"/>
-    <w:lsdException w:name="List Bullet 4" w:semiHidden="1" w:unhideWhenUsed="1"/>
-    <w:lsdException w:name="List Bullet 5" w:semiHidden="1" w:unhideWhenUsed="1"/>
-    <w:lsdException w:name="List Number 2" w:semiHidden="1" w:unhideWhenUsed="1"/>
-    <w:lsdException w:name="List Number 3" w:semiHidden="1" w:unhideWhenUsed="1"/>
-    <w:lsdException w:name="List Number 4" w:semiHidden="1" w:unhideWhenUsed="1"/>
-    <w:lsdException w:name="List Number 5" w:semiHidden="1" w:unhideWhenUsed="1"/>
-    <w:lsdException w:name="Title" w:uiPriority="10" w:qFormat="1"/>
-    <w:lsdException w:name="Closing" w:semiHidden="1" w:unhideWhenUsed="1"/>
-    <w:lsdException w:name="Signature" w:semiHidden="1" w:unhideWhenUsed="1"/>
-    <w:lsdException w:name="Default Paragraph Font" w:semiHidden="1" w:uiPriority="1" w:unhideWhenUsed="1"/>
-    <w:lsdException w:name="Body Text" w:semiHidden="1" w:unhideWhenUsed="1"/>
-    <w:lsdException w:name="Body Text Indent" w:semiHidden="1" w:unhideWhenUsed="1"/>
-    <w:lsdException w:name="List Continue" w:semiHidden="1" w:unhideWhenUsed="1"/>
-    <w:lsdException w:name="List Continue 2" w:semiHidden="1" w:unhideWhenUsed="1"/>
-    <w:lsdException w:name="List Continue 3" w:semiHidden="1" w:unhideWhenUsed="1"/>
-    <w:lsdException w:name="List Continue 4" w:semiHidden="1" w:unhideWhenUsed="1"/>
-    <w:lsdException w:name="List Continue 5" w:semiHidden="1" w:unhideWhenUsed="1"/>
-    <w:lsdException w:name="Message Header" w:semiHidden="1" w:unhideWhenUsed="1"/>
-    <w:lsdException w:name="Subtitle" w:uiPriority="11" w:qFormat="1"/>
-    <w:lsdException w:name="Salutation" w:semiHidden="1" w:unhideWhenUsed="1"/>
-    <w:lsdException w:name="Date" w:semiHidden="1" w:unhideWhenUsed="1"/>
-    <w:lsdException w:name="Body Text First Indent" w:semiHidden="1" w:unhideWhenUsed="1"/>
-    <w:lsdException w:name="Body Text First Indent 2" w:semiHidden="1" w:unhideWhenUsed="1"/>
-    <w:lsdException w:name="Note Heading" w:semiHidden="1" w:unhideWhenUsed="1"/>
-    <w:lsdException w:name="Body Text 2" w:semiHidden="1" w:unhideWhenUsed="1"/>
-    <w:lsdException w:name="Body Text 3" w:semiHidden="1" w:unhideWhenUsed="1"/>
-    <w:lsdException w:name="Body Text Indent 2" w:semiHidden="1" w:unhideWhenUsed="1"/>
-    <w:lsdException w:name="Body Text Indent 3" w:semiHidden="1" w:unhideWhenUsed="1"/>
-    <w:lsdException w:name="Block Text" w:semiHidden="1" w:unhideWhenUsed="1"/>
-    <w:lsdException w:name="Hyperlink" w:semiHidden="1" w:unhideWhenUsed="1"/>
-    <w:lsdException w:name="FollowedHyperlink" w:semiHidden="1" w:unhideWhenUsed="1"/>
-    <w:lsdException w:name="Strong" w:uiPriority="22" w:qFormat="1"/>
-    <w:lsdException w:name="Emphasis" w:uiPriority="20" w:qFormat="1"/>
-    <w:lsdException w:name="Document Map" w:semiHidden="1" w:unhideWhenUsed="1"/>
-    <w:lsdException w:name="Plain Text" w:semiHidden="1" w:unhideWhenUsed="1"/>
-    <w:lsdException w:name="E-mail Signature" w:semiHidden="1" w:unhideWhenUsed="1"/>
-    <w:lsdException w:name="HTML Top of Form" w:semiHidden="1" w:unhideWhenUsed="1"/>
-    <w:lsdException w:name="HTML Bottom of Form" w:semiHidden="1" w:unhideWhenUsed="1"/>
-    <w:lsdException w:name="Normal (Web)" w:semiHidden="1" w:unhideWhenUsed="1"/>
-    <w:lsdException w:name="HTML Acronym" w:semiHidden="1" w:unhideWhenUsed="1"/>
-    <w:lsdException w:name="HTML Address" w:semiHidden="1" w:unhideWhenUsed="1"/>
-    <w:lsdException w:name="HTML Cite" w:semiHidden="1" w:unhideWhenUsed="1"/>
-    <w:lsdException w:name="HTML Code" w:semiHidden="1" w:unhideWhenUsed="1"/>
-    <w:lsdException w:name="HTML Definition" w:semiHidden="1" w:unhideWhenUsed="1"/>
-    <w:lsdException w:name="HTML Keyboard" w:semiHidden="1" w:unhideWhenUsed="1"/>
-    <w:lsdException w:name="HTML Preformatted" w:semiHidden="1" w:unhideWhenUsed="1"/>
-    <w:lsdException w:name="HTML Sample" w:semiHidden="1" w:unhideWhenUsed="1"/>
-    <w:lsdException w:name="HTML Typewriter" w:semiHidden="1" w:unhideWhenUsed="1"/>
-    <w:lsdException w:name="HTML Variable" w:semiHidden="1" w:unhideWhenUsed="1"/>
-    <w:lsdException w:name="Normal Table" w:semiHidden="1" w:unhideWhenUsed="1"/>
-    <w:lsdException w:name="annotation subject" w:semiHidden="1" w:unhideWhenUsed="1"/>
-    <w:lsdException w:name="No List" w:semiHidden="1" w:unhideWhenUsed="1"/>
-    <w:lsdException w:name="Outline List 1" w:semiHidden="1" w:unhideWhenUsed="1"/>
-    <w:lsdException w:name="Outline List 2" w:semiHidden="1" w:unhideWhenUsed="1"/>
-    <w:lsdException w:name="Outline List 3" w:semiHidden="1" w:unhideWhenUsed="1"/>
-    <w:lsdException w:name="Table Simple 1" w:semiHidden="1" w:unhideWhenUsed="1"/>
-    <w:lsdException w:name="Table Simple 2" w:semiHidden="1" w:unhideWhenUsed="1"/>
-    <w:lsdException w:name="Table Simple 3" w:semiHidden="1" w:unhideWhenUsed="1"/>
-    <w:lsdException w:name="Table Classic 1" w:semiHidden="1" w:unhideWhenUsed="1"/>
-    <w:lsdException w:name="Table Classic 2" w:semiHidden="1" w:unhideWhenUsed="1"/>
-    <w:lsdException w:name="Table Classic 3" w:semiHidden="1" w:unhideWhenUsed="1"/>
-    <w:lsdException w:name="Table Classic 4" w:semiHidden="1" w:unhideWhenUsed="1"/>
-    <w:lsdException w:name="Table Colorful 1" w:semiHidden="1" w:unhideWhenUsed="1"/>
-    <w:lsdException w:name="Table Colorful 2" w:semiHidden="1" w:unhideWhenUsed="1"/>
-    <w:lsdException w:name="Table Colorful 3" w:semiHidden="1" w:unhideWhenUsed="1"/>
-    <w:lsdException w:name="Table Columns 1" w:semiHidden="1" w:unhideWhenUsed="1"/>
-    <w:lsdException w:name="Table Columns 2" w:semiHidden="1" w:unhideWhenUsed="1"/>
-    <w:lsdException w:name="Table Columns 3" w:semiHidden="1" w:unhideWhenUsed="1"/>
-    <w:lsdException w:name="Table Columns 4" w:semiHidden="1" w:unhideWhenUsed="1"/>
-    <w:lsdException w:name="Table Columns 5" w:semiHidden="1" w:unhideWhenUsed="1"/>
-    <w:lsdException w:name="Table Grid 1" w:semiHidden="1" w:unhideWhenUsed="1"/>
-    <w:lsdException w:name="Table Grid 2" w:semiHidden="1" w:unhideWhenUsed="1"/>
-    <w:lsdException w:name="Table Grid 3" w:semiHidden="1" w:unhideWhenUsed="1"/>
-    <w:lsdException w:name="Table Grid 4" w:semiHidden="1" w:unhideWhenUsed="1"/>
-    <w:lsdException w:name="Table Grid 5" w:semiHidden="1" w:unhideWhenUsed="1"/>
-    <w:lsdException w:name="Table Grid 6" w:semiHidden="1" w:unhideWhenUsed="1"/>
-    <w:lsdException w:name="Table Grid 7" w:semiHidden="1" w:unhideWhenUsed="1"/>
-    <w:lsdException w:name="Table Grid 8" w:semiHidden="1" w:unhideWhenUsed="1"/>
-    <w:lsdException w:name="Table List 1" w:semiHidden="1" w:unhideWhenUsed="1"/>
-    <w:lsdException w:name="Table List 2" w:semiHidden="1" w:unhideWhenUsed="1"/>
-    <w:lsdException w:name="Table List 3" w:semiHidden="1" w:unhideWhenUsed="1"/>
-    <w:lsdException w:name="Table List 4" w:semiHidden="1" w:unhideWhenUsed="1"/>
-    <w:lsdException w:name="Table List 5" w:semiHidden="1" w:unhideWhenUsed="1"/>
-    <w:lsdException w:name="Table List 6" w:semiHidden="1" w:unhideWhenUsed="1"/>
-    <w:lsdException w:name="Table List 7" w:semiHidden="1" w:unhideWhenUsed="1"/>
-    <w:lsdException w:name="Table List 8" w:semiHidden="1" w:unhideWhenUsed="1"/>
-    <w:lsdException w:name="Table 3D effects 1" w:semiHidden="1" w:unhideWhenUsed="1"/>
-    <w:lsdException w:name="Table 3D effects 2" w:semiHidden="1" w:unhideWhenUsed="1"/>
-    <w:lsdException w:name="Table 3D effects 3" w:semiHidden="1" w:unhideWhenUsed="1"/>
-    <w:lsdException w:name="Table Contemporary" w:semiHidden="1" w:unhideWhenUsed="1"/>
-    <w:lsdException w:name="Table Elegant" w:semiHidden="1" w:unhideWhenUsed="1"/>
-    <w:lsdException w:name="Table Professional" w:semiHidden="1" w:unhideWhenUsed="1"/>
-    <w:lsdException w:name="Table Subtle 1" w:semiHidden="1" w:unhideWhenUsed="1"/>
-    <w:lsdException w:name="Table Subtle 2" w:semiHidden="1" w:unhideWhenUsed="1"/>
-    <w:lsdException w:name="Table Web 1" w:semiHidden="1" w:unhideWhenUsed="1"/>
-    <w:lsdException w:name="Table Web 2" w:semiHidden="1" w:unhideWhenUsed="1"/>
-    <w:lsdException w:name="Table Web 3" w:semiHidden="1" w:unhideWhenUsed="1"/>
-    <w:lsdException w:name="Balloon Text" w:semiHidden="1" w:unhideWhenUsed="1"/>
-    <w:lsdException w:name="Table Grid" w:uiPriority="39"/>
-    <w:lsdException w:name="Table Theme" w:semiHidden="1" w:unhideWhenUsed="1"/>
-    <w:lsdException w:name="Placeholder Text" w:semiHidden="1"/>
-    <w:lsdException w:name="No Spacing" w:uiPriority="1" w:qFormat="1"/>
-    <w:lsdException w:name="Light Shading" w:uiPriority="60"/>
-    <w:lsdException w:name="Light List" w:uiPriority="61"/>
-    <w:lsdException w:name="Light Grid" w:uiPriority="62"/>
-    <w:lsdException w:name="Medium Shading 1" w:uiPriority="63"/>
-    <w:lsdException w:name="Medium Shading 2" w:uiPriority="64"/>
-    <w:lsdException w:name="Medium List 1" w:uiPriority="65"/>
-    <w:lsdException w:name="Medium List 2" w:uiPriority="66"/>
-    <w:lsdException w:name="Medium Grid 1" w:uiPriority="67"/>
-    <w:lsdException w:name="Medium Grid 2" w:uiPriority="68"/>
-    <w:lsdException w:name="Medium Grid 3" w:uiPriority="69"/>
-    <w:lsdException w:name="Dark List" w:uiPriority="70"/>
-    <w:lsdException w:name="Colorful Shading" w:uiPriority="71"/>
-    <w:lsdException w:name="Colorful List" w:uiPriority="72"/>
-    <w:lsdException w:name="Colorful Grid" w:uiPriority="73"/>
-    <w:lsdException w:name="Light Shading Accent 1" w:uiPriority="60"/>
-    <w:lsdException w:name="Light List Accent 1" w:uiPriority="61"/>
-    <w:lsdException w:name="Light Grid Accent 1" w:uiPriority="62"/>
-    <w:lsdException w:name="Medium Shading 1 Accent 1" w:uiPriority="63"/>
-    <w:lsdException w:name="Medium Shading 2 Accent 1" w:uiPriority="64"/>
-    <w:lsdException w:name="Medium List 1 Accent 1" w:uiPriority="65"/>
-    <w:lsdException w:name="Revision" w:semiHidden="1"/>
-    <w:lsdException w:name="List Paragraph" w:uiPriority="34" w:qFormat="1"/>
-    <w:lsdException w:name="Quote" w:uiPriority="29" w:qFormat="1"/>
-    <w:lsdException w:name="Intense Quote" w:uiPriority="30" w:qFormat="1"/>
-    <w:lsdException w:name="Medium List 2 Accent 1" w:uiPriority="66"/>
-    <w:lsdException w:name="Medium Grid 1 Accent 1" w:uiPriority="67"/>
-    <w:lsdException w:name="Medium Grid 2 Accent 1" w:uiPriority="68"/>
-    <w:lsdException w:name="Medium Grid 3 Accent 1" w:uiPriority="69"/>
-    <w:lsdException w:name="Dark List Accent 1" w:uiPriority="70"/>
-    <w:lsdException w:name="Colorful Shading Accent 1" w:uiPriority="71"/>
-    <w:lsdException w:name="Colorful List Accent 1" w:uiPriority="72"/>
-    <w:lsdException w:name="Colorful Grid Accent 1" w:uiPriority="73"/>
-    <w:lsdException w:name="Light Shading Accent 2" w:uiPriority="60"/>
-    <w:lsdException w:name="Light List Accent 2" w:uiPriority="61"/>
-    <w:lsdException w:name="Light Grid Accent 2" w:uiPriority="62"/>
-    <w:lsdException w:name="Medium Shading 1 Accent 2" w:uiPriority="63"/>
-    <w:lsdException w:name="Medium Shading 2 Accent 2" w:uiPriority="64"/>
-    <w:lsdException w:name="Medium List 1 Accent 2" w:uiPriority="65"/>
-    <w:lsdException w:name="Medium List 2 Accent 2" w:uiPriority="66"/>
-    <w:lsdException w:name="Medium Grid 1 Accent 2" w:uiPriority="67"/>
-    <w:lsdException w:name="Medium Grid 2 Accent 2" w:uiPriority="68"/>
-    <w:lsdException w:name="Medium Grid 3 Accent 2" w:uiPriority="69"/>
-    <w:lsdException w:name="Dark List Accent 2" w:uiPriority="70"/>
-    <w:lsdException w:name="Colorful Shading Accent 2" w:uiPriority="71"/>
-    <w:lsdException w:name="Colorful List Accent 2" w:uiPriority="72"/>
-    <w:lsdException w:name="Colorful Grid Accent 2" w:uiPriority="73"/>
-    <w:lsdException w:name="Light Shading Accent 3" w:uiPriority="60"/>
-    <w:lsdException w:name="Light List Accent 3" w:uiPriority="61"/>
-    <w:lsdException w:name="Light Grid Accent 3" w:uiPriority="62"/>
-    <w:lsdException w:name="Medium Shading 1 Accent 3" w:uiPriority="63"/>
-    <w:lsdException w:name="Medium Shading 2 Accent 3" w:uiPriority="64"/>
-    <w:lsdException w:name="Medium List 1 Accent 3" w:uiPriority="65"/>
-    <w:lsdException w:name="Medium List 2 Accent 3" w:uiPriority="66"/>
-    <w:lsdException w:name="Medium Grid 1 Accent 3" w:uiPriority="67"/>
-    <w:lsdException w:name="Medium Grid 2 Accent 3" w:uiPriority="68"/>
-    <w:lsdException w:name="Medium Grid 3 Accent 3" w:uiPriority="69"/>
-    <w:lsdException w:name="Dark List Accent 3" w:uiPriority="70"/>
-    <w:lsdException w:name="Colorful Shading Accent 3" w:uiPriority="71"/>
-    <w:lsdException w:name="Colorful List Accent 3" w:uiPriority="72"/>
-    <w:lsdException w:name="Colorful Grid Accent 3" w:uiPriority="73"/>
-    <w:lsdException w:name="Light Shading Accent 4" w:uiPriority="60"/>
-    <w:lsdException w:name="Light List Accent 4" w:uiPriority="61"/>
-    <w:lsdException w:name="Light Grid Accent 4" w:uiPriority="62"/>
-    <w:lsdException w:name="Medium Shading 1 Accent 4" w:uiPriority="63"/>
-    <w:lsdException w:name="Medium Shading 2 Accent 4" w:uiPriority="64"/>
-    <w:lsdException w:name="Medium List 1 Accent 4" w:uiPriority="65"/>
-    <w:lsdException w:name="Medium List 2 Accent 4" w:uiPriority="66"/>
-    <w:lsdException w:name="Medium Grid 1 Accent 4" w:uiPriority="67"/>
-    <w:lsdException w:name="Medium Grid 2 Accent 4" w:uiPriority="68"/>
-    <w:lsdException w:name="Medium Grid 3 Accent 4" w:uiPriority="69"/>
-    <w:lsdException w:name="Dark List Accent 4" w:uiPriority="70"/>
-    <w:lsdException w:name="Colorful Shading Accent 4" w:uiPriority="71"/>
-    <w:lsdException w:name="Colorful List Accent 4" w:uiPriority="72"/>
-    <w:lsdException w:name="Colorful Grid Accent 4" w:uiPriority="73"/>
-    <w:lsdException w:name="Light Shading Accent 5" w:uiPriority="60"/>
-    <w:lsdException w:name="Light List Accent 5" w:uiPriority="61"/>
-    <w:lsdException w:name="Light Grid Accent 5" w:uiPriority="62"/>
-    <w:lsdException w:name="Medium Shading 1 Accent 5" w:uiPriority="63"/>
-    <w:lsdException w:name="Medium Shading 2 Accent 5" w:uiPriority="64"/>
-    <w:lsdException w:name="Medium List 1 Accent 5" w:uiPriority="65"/>
-    <w:lsdException w:name="Medium List 2 Accent 5" w:uiPriority="66"/>
-    <w:lsdException w:name="Medium Grid 1 Accent 5" w:uiPriority="67"/>
-    <w:lsdException w:name="Medium Grid 2 Accent 5" w:uiPriority="68"/>
-    <w:lsdException w:name="Medium Grid 3 Accent 5" w:uiPriority="69"/>
-    <w:lsdException w:name="Dark List Accent 5" w:uiPriority="70"/>
-    <w:lsdException w:name="Colorful Shading Accent 5" w:uiPriority="71"/>
-    <w:lsdException w:name="Colorful List Accent 5" w:uiPriority="72"/>
-    <w:lsdException w:name="Colorful Grid Accent 5" w:uiPriority="73"/>
-    <w:lsdException w:name="Light Shading Accent 6" w:uiPriority="60"/>
-    <w:lsdException w:name="Light List Accent 6" w:uiPriority="61"/>
-    <w:lsdException w:name="Light Grid Accent 6" w:uiPriority="62"/>
-    <w:lsdException w:name="Medium Shading 1 Accent 6" w:uiPriority="63"/>
-    <w:lsdException w:name="Medium Shading 2 Accent 6" w:uiPriority="64"/>
-    <w:lsdException w:name="Medium List 1 Accent 6" w:uiPriority="65"/>
-    <w:lsdException w:name="Medium List 2 Accent 6" w:uiPriority="66"/>
-    <w:lsdException w:name="Medium Grid 1 Accent 6" w:uiPriority="67"/>
-    <w:lsdException w:name="Medium Grid 2 Accent 6" w:uiPriority="68"/>
-    <w:lsdException w:name="Medium Grid 3 Accent 6" w:uiPriority="69"/>
-    <w:lsdException w:name="Dark List Accent 6" w:uiPriority="70"/>
-    <w:lsdException w:name="Colorful Shading Accent 6" w:uiPriority="71"/>
-    <w:lsdException w:name="Colorful List Accent 6" w:uiPriority="72"/>
-    <w:lsdException w:name="Colorful Grid Accent 6" w:uiPriority="73"/>
-    <w:lsdException w:name="Subtle Emphasis" w:uiPriority="19" w:qFormat="1"/>
-    <w:lsdException w:name="Intense Emphasis" w:uiPriority="21" w:qFormat="1"/>
-    <w:lsdException w:name="Subtle Reference" w:uiPriority="31" w:qFormat="1"/>
-    <w:lsdException w:name="Intense Reference" w:uiPriority="32" w:qFormat="1"/>
-    <w:lsdException w:name="Book Title" w:uiPriority="33" w:qFormat="1"/>
-    <w:lsdException w:name="Bibliography" w:semiHidden="1" w:uiPriority="37" w:unhideWhenUsed="1"/>
-    <w:lsdException w:name="TOC Heading" w:semiHidden="1" w:uiPriority="39" w:unhideWhenUsed="1" w:qFormat="1"/>
-    <w:lsdException w:name="Plain Table 1" w:uiPriority="41"/>
-    <w:lsdException w:name="Plain Table 2" w:uiPriority="42"/>
-    <w:lsdException w:name="Plain Table 3" w:uiPriority="43"/>
-    <w:lsdException w:name="Plain Table 4" w:uiPriority="44"/>
-    <w:lsdException w:name="Plain Table 5" w:uiPriority="45"/>
-    <w:lsdException w:name="Grid Table Light" w:uiPriority="40"/>
-    <w:lsdException w:name="Grid Table 1 Light" w:uiPriority="46"/>
-    <w:lsdException w:name="Grid Table 2" w:uiPriority="47"/>
-    <w:lsdException w:name="Grid Table 3" w:uiPriority="48"/>
-    <w:lsdException w:name="Grid Table 4" w:uiPriority="49"/>
-    <w:lsdException w:name="Grid Table 5 Dark" w:uiPriority="50"/>
-    <w:lsdException w:name="Grid Table 6 Colorful" w:uiPriority="51"/>
-    <w:lsdException w:name="Grid Table 7 Colorful" w:uiPriority="52"/>
-    <w:lsdException w:name="Grid Table 1 Light Accent 1" w:uiPriority="46"/>
-    <w:lsdException w:name="Grid Table 2 Accent 1" w:uiPriority="47"/>
-    <w:lsdException w:name="Grid Table 3 Accent 1" w:uiPriority="48"/>
-    <w:lsdException w:name="Grid Table 4 Accent 1" w:uiPriority="49"/>
-    <w:lsdException w:name="Grid Table 5 Dark Accent 1" w:uiPriority="50"/>
-    <w:lsdException w:name="Grid Table 6 Colorful Accent 1" w:uiPriority="51"/>
-    <w:lsdException w:name="Grid Table 7 Colorful Accent 1" w:uiPriority="52"/>
-    <w:lsdException w:name="Grid Table 1 Light Accent 2" w:uiPriority="46"/>
-    <w:lsdException w:name="Grid Table 2 Accent 2" w:uiPriority="47"/>
-    <w:lsdException w:name="Grid Table 3 Accent 2" w:uiPriority="48"/>
-    <w:lsdException w:name="Grid Table 4 Accent 2" w:uiPriority="49"/>
-    <w:lsdException w:name="Grid Table 5 Dark Accent 2" w:uiPriority="50"/>
-    <w:lsdException w:name="Grid Table 6 Colorful Accent 2" w:uiPriority="51"/>
-    <w:lsdException w:name="Grid Table 7 Colorful Accent 2" w:uiPriority="52"/>
-    <w:lsdException w:name="Grid Table 1 Light Accent 3" w:uiPriority="46"/>
-    <w:lsdException w:name="Grid Table 2 Accent 3" w:uiPriority="47"/>
-    <w:lsdException w:name="Grid Table 3 Accent 3" w:uiPriority="48"/>
-    <w:lsdException w:name="Grid Table 4 Accent 3" w:uiPriority="49"/>
-    <w:lsdException w:name="Grid Table 5 Dark Accent 3" w:uiPriority="50"/>
-    <w:lsdException w:name="Grid Table 6 Colorful Accent 3" w:uiPriority="51"/>
-    <w:lsdException w:name="Grid Table 7 Colorful Accent 3" w:uiPriority="52"/>
-    <w:lsdException w:name="Grid Table 1 Light Accent 4" w:uiPriority="46"/>
-    <w:lsdException w:name="Grid Table 2 Accent 4" w:uiPriority="47"/>
-    <w:lsdException w:name="Grid Table 3 Accent 4" w:uiPriority="48"/>
-    <w:lsdException w:name="Grid Table 4 Accent 4" w:uiPriority="49"/>
-    <w:lsdException w:name="Grid Table 5 Dark Accent 4" w:uiPriority="50"/>
-    <w:lsdException w:name="Grid Table 6 Colorful Accent 4" w:uiPriority="51"/>
-    <w:lsdException w:name="Grid Table 7 Colorful Accent 4" w:uiPriority="52"/>
-    <w:lsdException w:name="Grid Table 1 Light Accent 5" w:uiPriority="46"/>
-    <w:lsdException w:name="Grid Table 2 Accent 5" w:uiPriority="47"/>
-    <w:lsdException w:name="Grid Table 3 Accent 5" w:uiPriority="48"/>
-    <w:lsdException w:name="Grid Table 4 Accent 5" w:uiPriority="49"/>
-    <w:lsdException w:name="Grid Table 5 Dark Accent 5" w:uiPriority="50"/>
-    <w:lsdException w:name="Grid Table 6 Colorful Accent 5" w:uiPriority="51"/>
-    <w:lsdException w:name="Grid Table 7 Colorful Accent 5" w:uiPriority="52"/>
-    <w:lsdException w:name="Grid Table 1 Light Accent 6" w:uiPriority="46"/>
-    <w:lsdException w:name="Grid Table 2 Accent 6" w:uiPriority="47"/>
-    <w:lsdException w:name="Grid Table 3 Accent 6" w:uiPriority="48"/>
-    <w:lsdException w:name="Grid Table 4 Accent 6" w:uiPriority="49"/>
-    <w:lsdException w:name="Grid Table 5 Dark Accent 6" w:uiPriority="50"/>
-    <w:lsdException w:name="Grid Table 6 Colorful Accent 6" w:uiPriority="51"/>
-    <w:lsdException w:name="Grid Table 7 Colorful Accent 6" w:uiPriority="52"/>
-    <w:lsdException w:name="List Table 1 Light" w:uiPriority="46"/>
-    <w:lsdException w:name="List Table 2" w:uiPriority="47"/>
-    <w:lsdException w:name="List Table 3" w:uiPriority="48"/>
-    <w:lsdException w:name="List Table 4" w:uiPriority="49"/>
-    <w:lsdException w:name="List Table 5 Dark" w:uiPriority="50"/>
-    <w:lsdException w:name="List Table 6 Colorful" w:uiPriority="51"/>
-    <w:lsdException w:name="List Table 7 Colorful" w:uiPriority="52"/>
-    <w:lsdException w:name="List Table 1 Light Accent 1" w:uiPriority="46"/>
-    <w:lsdException w:name="List Table 2 Accent 1" w:uiPriority="47"/>
-    <w:lsdException w:name="List Table 3 Accent 1" w:uiPriority="48"/>
-    <w:lsdException w:name="List Table 4 Accent 1" w:uiPriority="49"/>
-    <w:lsdException w:name="List Table 5 Dark Accent 1" w:uiPriority="50"/>
-    <w:lsdException w:name="List Table 6 Colorful Accent 1" w:uiPriority="51"/>
-    <w:lsdException w:name="List Table 7 Colorful Accent 1" w:uiPriority="52"/>
-    <w:lsdException w:name="List Table 1 Light Accent 2" w:uiPriority="46"/>
-    <w:lsdException w:name="List Table 2 Accent 2" w:uiPriority="47"/>
-    <w:lsdException w:name="List Table 3 Accent 2" w:uiPriority="48"/>
-    <w:lsdException w:name="List Table 4 Accent 2" w:uiPriority="49"/>
-    <w:lsdException w:name="List Table 5 Dark Accent 2" w:uiPriority="50"/>
-    <w:lsdException w:name="List Table 6 Colorful Accent 2" w:uiPriority="51"/>
-    <w:lsdException w:name="List Table 7 Colorful Accent 2" w:uiPriority="52"/>
-    <w:lsdException w:name="List Table 1 Light Accent 3" w:uiPriority="46"/>
-    <w:lsdException w:name="List Table 2 Accent 3" w:uiPriority="47"/>
-    <w:lsdException w:name="List Table 3 Accent 3" w:uiPriority="48"/>
-    <w:lsdException w:name="List Table 4 Accent 3" w:uiPriority="49"/>
-    <w:lsdException w:name="List Table 5 Dark Accent 3" w:uiPriority="50"/>
-    <w:lsdException w:name="List Table 6 Colorful Accent 3" w:uiPriority="51"/>
-    <w:lsdException w:name="List Table 7 Colorful Accent 3" w:uiPriority="52"/>
-    <w:lsdException w:name="List Table 1 Light Accent 4" w:uiPriority="46"/>
-    <w:lsdException w:name="List Table 2 Accent 4" w:uiPriority="47"/>
-    <w:lsdException w:name="List Table 3 Accent 4" w:uiPriority="48"/>
-    <w:lsdException w:name="List Table 4 Accent 4" w:uiPriority="49"/>
-    <w:lsdException w:name="List Table 5 Dark Accent 4" w:uiPriority="50"/>
-    <w:lsdException w:name="List Table 6 Colorful Accent 4" w:uiPriority="51"/>
-    <w:lsdException w:name="List Table 7 Colorful Accent 4" w:uiPriority="52"/>
-    <w:lsdException w:name="List Table 1 Light Accent 5" w:uiPriority="46"/>
-    <w:lsdException w:name="List Table 2 Accent 5" w:uiPriority="47"/>
-    <w:lsdException w:name="List Table 3 Accent 5" w:uiPriority="48"/>
-    <w:lsdException w:name="List Table 4 Accent 5" w:uiPriority="49"/>
-    <w:lsdException w:name="List Table 5 Dark Accent 5" w:uiPriority="50"/>
-    <w:lsdException w:name="List Table 6 Colorful Accent 5" w:uiPriority="51"/>
-    <w:lsdException w:name="List Table 7 Colorful Accent 5" w:uiPriority="52"/>
-    <w:lsdException w:name="List Table 1 Light Accent 6" w:uiPriority="46"/>
-    <w:lsdException w:name="List Table 2 Accent 6" w:uiPriority="47"/>
-    <w:lsdException w:name="List Table 3 Accent 6" w:uiPriority="48"/>
-    <w:lsdException w:name="List Table 4 Accent 6" w:uiPriority="49"/>
-    <w:lsdException w:name="List Table 5 Dark Accent 6" w:uiPriority="50"/>
-    <w:lsdException w:name="List Table 6 Colorful Accent 6" w:uiPriority="51"/>
-    <w:lsdException w:name="List Table 7 Colorful Accent 6" w:uiPriority="52"/>
-    <w:lsdException w:name="Mention" w:semiHidden="1" w:unhideWhenUsed="1"/>
-    <w:lsdException w:name="Smart Hyperlink" w:semiHidden="1" w:unhideWhenUsed="1"/>
-    <w:lsdException w:name="Hashtag" w:semiHidden="1" w:unhideWhenUsed="1"/>
-    <w:lsdException w:name="Unresolved Mention" w:semiHidden="1" w:unhideWhenUsed="1"/>
-    <w:lsdException w:name="Smart Link" w:semiHidden="1" w:unhideWhenUsed="1"/>
+  <w:latentStyles w:defLockedState="0" w:defUIPriority="99" w:defSemiHidden="1" w:defUnhideWhenUsed="1" w:defQFormat="0" w:count="267">
+    <w:lsdException w:name="Normal" w:semiHidden="0" w:uiPriority="0" w:unhideWhenUsed="0" w:qFormat="1"/>
+    <w:lsdException w:name="heading 1" w:semiHidden="0" w:uiPriority="9" w:unhideWhenUsed="0" w:qFormat="1"/>
+    <w:lsdException w:name="heading 2" w:uiPriority="9" w:qFormat="1"/>
+    <w:lsdException w:name="heading 3" w:uiPriority="9" w:qFormat="1"/>
+    <w:lsdException w:name="heading 4" w:uiPriority="9" w:qFormat="1"/>
+    <w:lsdException w:name="heading 5" w:uiPriority="9" w:qFormat="1"/>
+    <w:lsdException w:name="heading 6" w:uiPriority="9" w:qFormat="1"/>
+    <w:lsdException w:name="heading 7" w:uiPriority="9" w:qFormat="1"/>
+    <w:lsdException w:name="heading 8" w:uiPriority="9" w:qFormat="1"/>
+    <w:lsdException w:name="heading 9" w:uiPriority="9" w:qFormat="1"/>
+    <w:lsdException w:name="toc 1" w:uiPriority="39"/>
+    <w:lsdException w:name="toc 2" w:uiPriority="39"/>
+    <w:lsdException w:name="toc 3" w:uiPriority="39"/>
+    <w:lsdException w:name="toc 4" w:uiPriority="39"/>
+    <w:lsdException w:name="toc 5" w:uiPriority="39"/>
+    <w:lsdException w:name="toc 6" w:uiPriority="39"/>
+    <w:lsdException w:name="toc 7" w:uiPriority="39"/>
+    <w:lsdException w:name="toc 8" w:uiPriority="39"/>
+    <w:lsdException w:name="toc 9" w:uiPriority="39"/>
+    <w:lsdException w:name="caption" w:uiPriority="35" w:qFormat="1"/>
+    <w:lsdException w:name="Title" w:semiHidden="0" w:uiPriority="10" w:unhideWhenUsed="0" w:qFormat="1"/>
+    <w:lsdException w:name="Default Paragraph Font" w:uiPriority="1"/>
+    <w:lsdException w:name="Subtitle" w:semiHidden="0" w:uiPriority="11" w:unhideWhenUsed="0" w:qFormat="1"/>
+    <w:lsdException w:name="Strong" w:semiHidden="0" w:uiPriority="22" w:unhideWhenUsed="0" w:qFormat="1"/>
+    <w:lsdException w:name="Emphasis" w:semiHidden="0" w:uiPriority="20" w:unhideWhenUsed="0" w:qFormat="1"/>
+    <w:lsdException w:name="Table Grid" w:semiHidden="0" w:uiPriority="39" w:unhideWhenUsed="0"/>
+    <w:lsdException w:name="Placeholder Text" w:unhideWhenUsed="0"/>
+    <w:lsdException w:name="No Spacing" w:semiHidden="0" w:uiPriority="1" w:unhideWhenUsed="0" w:qFormat="1"/>
+    <w:lsdException w:name="Light Shading" w:semiHidden="0" w:uiPriority="60" w:unhideWhenUsed="0"/>
+    <w:lsdException w:name="Light List" w:semiHidden="0" w:uiPriority="61" w:unhideWhenUsed="0"/>
+    <w:lsdException w:name="Light Grid" w:semiHidden="0" w:uiPriority="62" w:unhideWhenUsed="0"/>
+    <w:lsdException w:name="Medium Shading 1" w:semiHidden="0" w:uiPriority="63" w:unhideWhenUsed="0"/>
+    <w:lsdException w:name="Medium Shading 2" w:semiHidden="0" w:uiPriority="64" w:unhideWhenUsed="0"/>
+    <w:lsdException w:name="Medium List 1" w:semiHidden="0" w:uiPriority="65" w:unhideWhenUsed="0"/>
+    <w:lsdException w:name="Medium List 2" w:semiHidden="0" w:uiPriority="66" w:unhideWhenUsed="0"/>
+    <w:lsdException w:name="Medium Grid 1" w:semiHidden="0" w:uiPriority="67" w:unhideWhenUsed="0"/>
+    <w:lsdException w:name="Medium Grid 2" w:semiHidden="0" w:uiPriority="68" w:unhideWhenUsed="0"/>
+    <w:lsdException w:name="Medium Grid 3" w:semiHidden="0" w:uiPriority="69" w:unhideWhenUsed="0"/>
+    <w:lsdException w:name="Dark List" w:semiHidden="0" w:uiPriority="70" w:unhideWhenUsed="0"/>
+    <w:lsdException w:name="Colorful Shading" w:semiHidden="0" w:uiPriority="71" w:unhideWhenUsed="0"/>
+    <w:lsdException w:name="Colorful List" w:semiHidden="0" w:uiPriority="72" w:unhideWhenUsed="0"/>
+    <w:lsdException w:name="Colorful Grid" w:semiHidden="0" w:uiPriority="73" w:unhideWhenUsed="0"/>
+    <w:lsdException w:name="Light Shading Accent 1" w:semiHidden="0" w:uiPriority="60" w:unhideWhenUsed="0"/>
+    <w:lsdException w:name="Light List Accent 1" w:semiHidden="0" w:uiPriority="61" w:unhideWhenUsed="0"/>
+    <w:lsdException w:name="Light Grid Accent 1" w:semiHidden="0" w:uiPriority="62" w:unhideWhenUsed="0"/>
+    <w:lsdException w:name="Medium Shading 1 Accent 1" w:semiHidden="0" w:uiPriority="63" w:unhideWhenUsed="0"/>
+    <w:lsdException w:name="Medium Shading 2 Accent 1" w:semiHidden="0" w:uiPriority="64" w:unhideWhenUsed="0"/>
+    <w:lsdException w:name="Medium List 1 Accent 1" w:semiHidden="0" w:uiPriority="65" w:unhideWhenUsed="0"/>
+    <w:lsdException w:name="Revision" w:unhideWhenUsed="0"/>
+    <w:lsdException w:name="List Paragraph" w:semiHidden="0" w:uiPriority="34" w:unhideWhenUsed="0" w:qFormat="1"/>
+    <w:lsdException w:name="Quote" w:semiHidden="0" w:uiPriority="29" w:unhideWhenUsed="0" w:qFormat="1"/>
+    <w:lsdException w:name="Intense Quote" w:semiHidden="0" w:uiPriority="30" w:unhideWhenUsed="0" w:qFormat="1"/>
+    <w:lsdException w:name="Medium List 2 Accent 1" w:semiHidden="0" w:uiPriority="66" w:unhideWhenUsed="0"/>
+    <w:lsdException w:name="Medium Grid 1 Accent 1" w:semiHidden="0" w:uiPriority="67" w:unhideWhenUsed="0"/>
+    <w:lsdException w:name="Medium Grid 2 Accent 1" w:semiHidden="0" w:uiPriority="68" w:unhideWhenUsed="0"/>
+    <w:lsdException w:name="Medium Grid 3 Accent 1" w:semiHidden="0" w:uiPriority="69" w:unhideWhenUsed="0"/>
+    <w:lsdException w:name="Dark List Accent 1" w:semiHidden="0" w:uiPriority="70" w:unhideWhenUsed="0"/>
+    <w:lsdException w:name="Colorful Shading Accent 1" w:semiHidden="0" w:uiPriority="71" w:unhideWhenUsed="0"/>
+    <w:lsdException w:name="Colorful List Accent 1" w:semiHidden="0" w:uiPriority="72" w:unhideWhenUsed="0"/>
+    <w:lsdException w:name="Colorful Grid Accent 1" w:semiHidden="0" w:uiPriority="73" w:unhideWhenUsed="0"/>
+    <w:lsdException w:name="Light Shading Accent 2" w:semiHidden="0" w:uiPriority="60" w:unhideWhenUsed="0"/>
+    <w:lsdException w:name="Light List Accent 2" w:semiHidden="0" w:uiPriority="61" w:unhideWhenUsed="0"/>
+    <w:lsdException w:name="Light Grid Accent 2" w:semiHidden="0" w:uiPriority="62" w:unhideWhenUsed="0"/>
+    <w:lsdException w:name="Medium Shading 1 Accent 2" w:semiHidden="0" w:uiPriority="63" w:unhideWhenUsed="0"/>
+    <w:lsdException w:name="Medium Shading 2 Accent 2" w:semiHidden="0" w:uiPriority="64" w:unhideWhenUsed="0"/>
+    <w:lsdException w:name="Medium List 1 Accent 2" w:semiHidden="0" w:uiPriority="65" w:unhideWhenUsed="0"/>
+    <w:lsdException w:name="Medium List 2 Accent 2" w:semiHidden="0" w:uiPriority="66" w:unhideWhenUsed="0"/>
+    <w:lsdException w:name="Medium Grid 1 Accent 2" w:semiHidden="0" w:uiPriority="67" w:unhideWhenUsed="0"/>
+    <w:lsdException w:name="Medium Grid 2 Accent 2" w:semiHidden="0" w:uiPriority="68" w:unhideWhenUsed="0"/>
+    <w:lsdException w:name="Medium Grid 3 Accent 2" w:semiHidden="0" w:uiPriority="69" w:unhideWhenUsed="0"/>
+    <w:lsdException w:name="Dark List Accent 2" w:semiHidden="0" w:uiPriority="70" w:unhideWhenUsed="0"/>
+    <w:lsdException w:name="Colorful Shading Accent 2" w:semiHidden="0" w:uiPriority="71" w:unhideWhenUsed="0"/>
+    <w:lsdException w:name="Colorful List Accent 2" w:semiHidden="0" w:uiPriority="72" w:unhideWhenUsed="0"/>
+    <w:lsdException w:name="Colorful Grid Accent 2" w:semiHidden="0" w:uiPriority="73" w:unhideWhenUsed="0"/>
+    <w:lsdException w:name="Light Shading Accent 3" w:semiHidden="0" w:uiPriority="60" w:unhideWhenUsed="0"/>
+    <w:lsdException w:name="Light List Accent 3" w:semiHidden="0" w:uiPriority="61" w:unhideWhenUsed="0"/>
+    <w:lsdException w:name="Light Grid Accent 3" w:semiHidden="0" w:uiPriority="62" w:unhideWhenUsed="0"/>
+    <w:lsdException w:name="Medium Shading 1 Accent 3" w:semiHidden="0" w:uiPriority="63" w:unhideWhenUsed="0"/>
+    <w:lsdException w:name="Medium Shading 2 Accent 3" w:semiHidden="0" w:uiPriority="64" w:unhideWhenUsed="0"/>
+    <w:lsdException w:name="Medium List 1 Accent 3" w:semiHidden="0" w:uiPriority="65" w:unhideWhenUsed="0"/>
+    <w:lsdException w:name="Medium List 2 Accent 3" w:semiHidden="0" w:uiPriority="66" w:unhideWhenUsed="0"/>
+    <w:lsdException w:name="Medium Grid 1 Accent 3" w:semiHidden="0" w:uiPriority="67" w:unhideWhenUsed="0"/>
+    <w:lsdException w:name="Medium Grid 2 Accent 3" w:semiHidden="0" w:uiPriority="68" w:unhideWhenUsed="0"/>
+    <w:lsdException w:name="Medium Grid 3 Accent 3" w:semiHidden="0" w:uiPriority="69" w:unhideWhenUsed="0"/>
+    <w:lsdException w:name="Dark List Accent 3" w:semiHidden="0" w:uiPriority="70" w:unhideWhenUsed="0"/>
+    <w:lsdException w:name="Colorful Shading Accent 3" w:semiHidden="0" w:uiPriority="71" w:unhideWhenUsed="0"/>
+    <w:lsdException w:name="Colorful List Accent 3" w:semiHidden="0" w:uiPriority="72" w:unhideWhenUsed="0"/>
+    <w:lsdException w:name="Colorful Grid Accent 3" w:semiHidden="0" w:uiPriority="73" w:unhideWhenUsed="0"/>
+    <w:lsdException w:name="Light Shading Accent 4" w:semiHidden="0" w:uiPriority="60" w:unhideWhenUsed="0"/>
+    <w:lsdException w:name="Light List Accent 4" w:semiHidden="0" w:uiPriority="61" w:unhideWhenUsed="0"/>
+    <w:lsdException w:name="Light Grid Accent 4" w:semiHidden="0" w:uiPriority="62" w:unhideWhenUsed="0"/>
+    <w:lsdException w:name="Medium Shading 1 Accent 4" w:semiHidden="0" w:uiPriority="63" w:unhideWhenUsed="0"/>
+    <w:lsdException w:name="Medium Shading 2 Accent 4" w:semiHidden="0" w:uiPriority="64" w:unhideWhenUsed="0"/>
+    <w:lsdException w:name="Medium List 1 Accent 4" w:semiHidden="0" w:uiPriority="65" w:unhideWhenUsed="0"/>
+    <w:lsdException w:name="Medium List 2 Accent 4" w:semiHidden="0" w:uiPriority="66" w:unhideWhenUsed="0"/>
+    <w:lsdException w:name="Medium Grid 1 Accent 4" w:semiHidden="0" w:uiPriority="67" w:unhideWhenUsed="0"/>
+    <w:lsdException w:name="Medium Grid 2 Accent 4" w:semiHidden="0" w:uiPriority="68" w:unhideWhenUsed="0"/>
+    <w:lsdException w:name="Medium Grid 3 Accent 4" w:semiHidden="0" w:uiPriority="69" w:unhideWhenUsed="0"/>
+    <w:lsdException w:name="Dark List Accent 4" w:semiHidden="0" w:uiPriority="70" w:unhideWhenUsed="0"/>
+    <w:lsdException w:name="Colorful Shading Accent 4" w:semiHidden="0" w:uiPriority="71" w:unhideWhenUsed="0"/>
+    <w:lsdException w:name="Colorful List Accent 4" w:semiHidden="0" w:uiPriority="72" w:unhideWhenUsed="0"/>
+    <w:lsdException w:name="Colorful Grid Accent 4" w:semiHidden="0" w:uiPriority="73" w:unhideWhenUsed="0"/>
+    <w:lsdException w:name="Light Shading Accent 5" w:semiHidden="0" w:uiPriority="60" w:unhideWhenUsed="0"/>
+    <w:lsdException w:name="Light List Accent 5" w:semiHidden="0" w:uiPriority="61" w:unhideWhenUsed="0"/>
+    <w:lsdException w:name="Light Grid Accent 5" w:semiHidden="0" w:uiPriority="62" w:unhideWhenUsed="0"/>
+    <w:lsdException w:name="Medium Shading 1 Accent 5" w:semiHidden="0" w:uiPriority="63" w:unhideWhenUsed="0"/>
+    <w:lsdException w:name="Medium Shading 2 Accent 5" w:semiHidden="0" w:uiPriority="64" w:unhideWhenUsed="0"/>
+    <w:lsdException w:name="Medium List 1 Accent 5" w:semiHidden="0" w:uiPriority="65" w:unhideWhenUsed="0"/>
+    <w:lsdException w:name="Medium List 2 Accent 5" w:semiHidden="0" w:uiPriority="66" w:unhideWhenUsed="0"/>
+    <w:lsdException w:name="Medium Grid 1 Accent 5" w:semiHidden="0" w:uiPriority="67" w:unhideWhenUsed="0"/>
+    <w:lsdException w:name="Medium Grid 2 Accent 5" w:semiHidden="0" w:uiPriority="68" w:unhideWhenUsed="0"/>
+    <w:lsdException w:name="Medium Grid 3 Accent 5" w:semiHidden="0" w:uiPriority="69" w:unhideWhenUsed="0"/>
+    <w:lsdException w:name="Dark List Accent 5" w:semiHidden="0" w:uiPriority="70" w:unhideWhenUsed="0"/>
+    <w:lsdException w:name="Colorful Shading Accent 5" w:semiHidden="0" w:uiPriority="71" w:unhideWhenUsed="0"/>
+    <w:lsdException w:name="Colorful List Accent 5" w:semiHidden="0" w:uiPriority="72" w:unhideWhenUsed="0"/>
+    <w:lsdException w:name="Colorful Grid Accent 5" w:semiHidden="0" w:uiPriority="73" w:unhideWhenUsed="0"/>
+    <w:lsdException w:name="Light Shading Accent 6" w:semiHidden="0" w:uiPriority="60" w:unhideWhenUsed="0"/>
+    <w:lsdException w:name="Light List Accent 6" w:semiHidden="0" w:uiPriority="61" w:unhideWhenUsed="0"/>
+    <w:lsdException w:name="Light Grid Accent 6" w:semiHidden="0" w:uiPriority="62" w:unhideWhenUsed="0"/>
+    <w:lsdException w:name="Medium Shading 1 Accent 6" w:semiHidden="0" w:uiPriority="63" w:unhideWhenUsed="0"/>
+    <w:lsdException w:name="Medium Shading 2 Accent 6" w:semiHidden="0" w:uiPriority="64" w:unhideWhenUsed="0"/>
+    <w:lsdException w:name="Medium List 1 Accent 6" w:semiHidden="0" w:uiPriority="65" w:unhideWhenUsed="0"/>
+    <w:lsdException w:name="Medium List 2 Accent 6" w:semiHidden="0" w:uiPriority="66" w:unhideWhenUsed="0"/>
+    <w:lsdException w:name="Medium Grid 1 Accent 6" w:semiHidden="0" w:uiPriority="67" w:unhideWhenUsed="0"/>
+    <w:lsdException w:name="Medium Grid 2 Accent 6" w:semiHidden="0" w:uiPriority="68" w:unhideWhenUsed="0"/>
+    <w:lsdException w:name="Medium Grid 3 Accent 6" w:semiHidden="0" w:uiPriority="69" w:unhideWhenUsed="0"/>
+    <w:lsdException w:name="Dark List Accent 6" w:semiHidden="0" w:uiPriority="70" w:unhideWhenUsed="0"/>
+    <w:lsdException w:name="Colorful Shading Accent 6" w:semiHidden="0" w:uiPriority="71" w:unhideWhenUsed="0"/>
+    <w:lsdException w:name="Colorful List Accent 6" w:semiHidden="0" w:uiPriority="72" w:unhideWhenUsed="0"/>
+    <w:lsdException w:name="Colorful Grid Accent 6" w:semiHidden="0" w:uiPriority="73" w:unhideWhenUsed="0"/>
+    <w:lsdException w:name="Subtle Emphasis" w:semiHidden="0" w:uiPriority="19" w:unhideWhenUsed="0" w:qFormat="1"/>
+    <w:lsdException w:name="Intense Emphasis" w:semiHidden="0" w:uiPriority="21" w:unhideWhenUsed="0" w:qFormat="1"/>
+    <w:lsdException w:name="Subtle Reference" w:semiHidden="0" w:uiPriority="31" w:unhideWhenUsed="0" w:qFormat="1"/>
+    <w:lsdException w:name="Intense Reference" w:semiHidden="0" w:uiPriority="32" w:unhideWhenUsed="0" w:qFormat="1"/>
+    <w:lsdException w:name="Book Title" w:semiHidden="0" w:uiPriority="33" w:unhideWhenUsed="0" w:qFormat="1"/>
+    <w:lsdException w:name="Bibliography" w:uiPriority="37"/>
+    <w:lsdException w:name="TOC Heading" w:uiPriority="39" w:qFormat="1"/>
   </w:latentStyles>
   <w:style w:type="paragraph" w:default="1" w:styleId="Normal">
     <w:name w:val="Normal"/>
@@ -4509,6 +4278,267 @@
       <w:ind w:left="720"/>
       <w:contextualSpacing/>
     </w:pPr>
+  </w:style>
+  <w:style w:type="paragraph" w:styleId="BalloonText">
+    <w:name w:val="Balloon Text"/>
+    <w:basedOn w:val="Normal"/>
+    <w:link w:val="BalloonTextChar"/>
+    <w:uiPriority w:val="99"/>
+    <w:semiHidden/>
+    <w:unhideWhenUsed/>
+    <w:rsid w:val="00BF6664"/>
+    <w:pPr>
+      <w:spacing w:after="0" w:line="240" w:lineRule="auto"/>
+    </w:pPr>
+    <w:rPr>
+      <w:rFonts w:ascii="Tahoma" w:hAnsi="Tahoma" w:cs="Tahoma"/>
+      <w:sz w:val="16"/>
+      <w:szCs w:val="16"/>
+    </w:rPr>
+  </w:style>
+  <w:style w:type="character" w:customStyle="1" w:styleId="BalloonTextChar">
+    <w:name w:val="Balloon Text Char"/>
+    <w:basedOn w:val="DefaultParagraphFont"/>
+    <w:link w:val="BalloonText"/>
+    <w:uiPriority w:val="99"/>
+    <w:semiHidden/>
+    <w:rsid w:val="00BF6664"/>
+    <w:rPr>
+      <w:rFonts w:ascii="Tahoma" w:hAnsi="Tahoma" w:cs="Tahoma"/>
+      <w:sz w:val="16"/>
+      <w:szCs w:val="16"/>
+    </w:rPr>
+  </w:style>
+</w:styles>
+</file>
+
+<file path=word/stylesWithEffects.xml><?xml version="1.0" encoding="utf-8"?>
+<w:styles xmlns:wpc="http://schemas.microsoft.com/office/word/2010/wordprocessingCanvas" xmlns:mc="http://schemas.openxmlformats.org/markup-compatibility/2006" xmlns:o="urn:schemas-microsoft-com:office:office" xmlns:r="http://schemas.openxmlformats.org/officeDocument/2006/relationships" xmlns:m="http://schemas.openxmlformats.org/officeDocument/2006/math" xmlns:v="urn:schemas-microsoft-com:vml" xmlns:wp14="http://schemas.microsoft.com/office/word/2010/wordprocessingDrawing" xmlns:wp="http://schemas.openxmlformats.org/drawingml/2006/wordprocessingDrawing" xmlns:w10="urn:schemas-microsoft-com:office:word" xmlns:w="http://schemas.openxmlformats.org/wordprocessingml/2006/main" xmlns:w14="http://schemas.microsoft.com/office/word/2010/wordml" xmlns:wpg="http://schemas.microsoft.com/office/word/2010/wordprocessingGroup" xmlns:wpi="http://schemas.microsoft.com/office/word/2010/wordprocessingInk" xmlns:wne="http://schemas.microsoft.com/office/word/2006/wordml" xmlns:wps="http://schemas.microsoft.com/office/word/2010/wordprocessingShape" mc:Ignorable="w14 wp14">
+  <w:docDefaults>
+    <w:rPrDefault>
+      <w:rPr>
+        <w:rFonts w:asciiTheme="minorHAnsi" w:eastAsiaTheme="minorHAnsi" w:hAnsiTheme="minorHAnsi" w:cstheme="minorBidi"/>
+        <w:sz w:val="22"/>
+        <w:szCs w:val="22"/>
+        <w:lang w:val="en-US" w:eastAsia="en-US" w:bidi="ar-SA"/>
+      </w:rPr>
+    </w:rPrDefault>
+    <w:pPrDefault>
+      <w:pPr>
+        <w:spacing w:after="160" w:line="259" w:lineRule="auto"/>
+      </w:pPr>
+    </w:pPrDefault>
+  </w:docDefaults>
+  <w:latentStyles w:defLockedState="0" w:defUIPriority="99" w:defSemiHidden="1" w:defUnhideWhenUsed="1" w:defQFormat="0" w:count="267">
+    <w:lsdException w:name="Normal" w:semiHidden="0" w:uiPriority="0" w:unhideWhenUsed="0" w:qFormat="1"/>
+    <w:lsdException w:name="heading 1" w:semiHidden="0" w:uiPriority="9" w:unhideWhenUsed="0" w:qFormat="1"/>
+    <w:lsdException w:name="heading 2" w:uiPriority="9" w:qFormat="1"/>
+    <w:lsdException w:name="heading 3" w:uiPriority="9" w:qFormat="1"/>
+    <w:lsdException w:name="heading 4" w:uiPriority="9" w:qFormat="1"/>
+    <w:lsdException w:name="heading 5" w:uiPriority="9" w:qFormat="1"/>
+    <w:lsdException w:name="heading 6" w:uiPriority="9" w:qFormat="1"/>
+    <w:lsdException w:name="heading 7" w:uiPriority="9" w:qFormat="1"/>
+    <w:lsdException w:name="heading 8" w:uiPriority="9" w:qFormat="1"/>
+    <w:lsdException w:name="heading 9" w:uiPriority="9" w:qFormat="1"/>
+    <w:lsdException w:name="toc 1" w:uiPriority="39"/>
+    <w:lsdException w:name="toc 2" w:uiPriority="39"/>
+    <w:lsdException w:name="toc 3" w:uiPriority="39"/>
+    <w:lsdException w:name="toc 4" w:uiPriority="39"/>
+    <w:lsdException w:name="toc 5" w:uiPriority="39"/>
+    <w:lsdException w:name="toc 6" w:uiPriority="39"/>
+    <w:lsdException w:name="toc 7" w:uiPriority="39"/>
+    <w:lsdException w:name="toc 8" w:uiPriority="39"/>
+    <w:lsdException w:name="toc 9" w:uiPriority="39"/>
+    <w:lsdException w:name="caption" w:uiPriority="35" w:qFormat="1"/>
+    <w:lsdException w:name="Title" w:semiHidden="0" w:uiPriority="10" w:unhideWhenUsed="0" w:qFormat="1"/>
+    <w:lsdException w:name="Default Paragraph Font" w:uiPriority="1"/>
+    <w:lsdException w:name="Subtitle" w:semiHidden="0" w:uiPriority="11" w:unhideWhenUsed="0" w:qFormat="1"/>
+    <w:lsdException w:name="Strong" w:semiHidden="0" w:uiPriority="22" w:unhideWhenUsed="0" w:qFormat="1"/>
+    <w:lsdException w:name="Emphasis" w:semiHidden="0" w:uiPriority="20" w:unhideWhenUsed="0" w:qFormat="1"/>
+    <w:lsdException w:name="Table Grid" w:semiHidden="0" w:uiPriority="39" w:unhideWhenUsed="0"/>
+    <w:lsdException w:name="Placeholder Text" w:unhideWhenUsed="0"/>
+    <w:lsdException w:name="No Spacing" w:semiHidden="0" w:uiPriority="1" w:unhideWhenUsed="0" w:qFormat="1"/>
+    <w:lsdException w:name="Light Shading" w:semiHidden="0" w:uiPriority="60" w:unhideWhenUsed="0"/>
+    <w:lsdException w:name="Light List" w:semiHidden="0" w:uiPriority="61" w:unhideWhenUsed="0"/>
+    <w:lsdException w:name="Light Grid" w:semiHidden="0" w:uiPriority="62" w:unhideWhenUsed="0"/>
+    <w:lsdException w:name="Medium Shading 1" w:semiHidden="0" w:uiPriority="63" w:unhideWhenUsed="0"/>
+    <w:lsdException w:name="Medium Shading 2" w:semiHidden="0" w:uiPriority="64" w:unhideWhenUsed="0"/>
+    <w:lsdException w:name="Medium List 1" w:semiHidden="0" w:uiPriority="65" w:unhideWhenUsed="0"/>
+    <w:lsdException w:name="Medium List 2" w:semiHidden="0" w:uiPriority="66" w:unhideWhenUsed="0"/>
+    <w:lsdException w:name="Medium Grid 1" w:semiHidden="0" w:uiPriority="67" w:unhideWhenUsed="0"/>
+    <w:lsdException w:name="Medium Grid 2" w:semiHidden="0" w:uiPriority="68" w:unhideWhenUsed="0"/>
+    <w:lsdException w:name="Medium Grid 3" w:semiHidden="0" w:uiPriority="69" w:unhideWhenUsed="0"/>
+    <w:lsdException w:name="Dark List" w:semiHidden="0" w:uiPriority="70" w:unhideWhenUsed="0"/>
+    <w:lsdException w:name="Colorful Shading" w:semiHidden="0" w:uiPriority="71" w:unhideWhenUsed="0"/>
+    <w:lsdException w:name="Colorful List" w:semiHidden="0" w:uiPriority="72" w:unhideWhenUsed="0"/>
+    <w:lsdException w:name="Colorful Grid" w:semiHidden="0" w:uiPriority="73" w:unhideWhenUsed="0"/>
+    <w:lsdException w:name="Light Shading Accent 1" w:semiHidden="0" w:uiPriority="60" w:unhideWhenUsed="0"/>
+    <w:lsdException w:name="Light List Accent 1" w:semiHidden="0" w:uiPriority="61" w:unhideWhenUsed="0"/>
+    <w:lsdException w:name="Light Grid Accent 1" w:semiHidden="0" w:uiPriority="62" w:unhideWhenUsed="0"/>
+    <w:lsdException w:name="Medium Shading 1 Accent 1" w:semiHidden="0" w:uiPriority="63" w:unhideWhenUsed="0"/>
+    <w:lsdException w:name="Medium Shading 2 Accent 1" w:semiHidden="0" w:uiPriority="64" w:unhideWhenUsed="0"/>
+    <w:lsdException w:name="Medium List 1 Accent 1" w:semiHidden="0" w:uiPriority="65" w:unhideWhenUsed="0"/>
+    <w:lsdException w:name="Revision" w:unhideWhenUsed="0"/>
+    <w:lsdException w:name="List Paragraph" w:semiHidden="0" w:uiPriority="34" w:unhideWhenUsed="0" w:qFormat="1"/>
+    <w:lsdException w:name="Quote" w:semiHidden="0" w:uiPriority="29" w:unhideWhenUsed="0" w:qFormat="1"/>
+    <w:lsdException w:name="Intense Quote" w:semiHidden="0" w:uiPriority="30" w:unhideWhenUsed="0" w:qFormat="1"/>
+    <w:lsdException w:name="Medium List 2 Accent 1" w:semiHidden="0" w:uiPriority="66" w:unhideWhenUsed="0"/>
+    <w:lsdException w:name="Medium Grid 1 Accent 1" w:semiHidden="0" w:uiPriority="67" w:unhideWhenUsed="0"/>
+    <w:lsdException w:name="Medium Grid 2 Accent 1" w:semiHidden="0" w:uiPriority="68" w:unhideWhenUsed="0"/>
+    <w:lsdException w:name="Medium Grid 3 Accent 1" w:semiHidden="0" w:uiPriority="69" w:unhideWhenUsed="0"/>
+    <w:lsdException w:name="Dark List Accent 1" w:semiHidden="0" w:uiPriority="70" w:unhideWhenUsed="0"/>
+    <w:lsdException w:name="Colorful Shading Accent 1" w:semiHidden="0" w:uiPriority="71" w:unhideWhenUsed="0"/>
+    <w:lsdException w:name="Colorful List Accent 1" w:semiHidden="0" w:uiPriority="72" w:unhideWhenUsed="0"/>
+    <w:lsdException w:name="Colorful Grid Accent 1" w:semiHidden="0" w:uiPriority="73" w:unhideWhenUsed="0"/>
+    <w:lsdException w:name="Light Shading Accent 2" w:semiHidden="0" w:uiPriority="60" w:unhideWhenUsed="0"/>
+    <w:lsdException w:name="Light List Accent 2" w:semiHidden="0" w:uiPriority="61" w:unhideWhenUsed="0"/>
+    <w:lsdException w:name="Light Grid Accent 2" w:semiHidden="0" w:uiPriority="62" w:unhideWhenUsed="0"/>
+    <w:lsdException w:name="Medium Shading 1 Accent 2" w:semiHidden="0" w:uiPriority="63" w:unhideWhenUsed="0"/>
+    <w:lsdException w:name="Medium Shading 2 Accent 2" w:semiHidden="0" w:uiPriority="64" w:unhideWhenUsed="0"/>
+    <w:lsdException w:name="Medium List 1 Accent 2" w:semiHidden="0" w:uiPriority="65" w:unhideWhenUsed="0"/>
+    <w:lsdException w:name="Medium List 2 Accent 2" w:semiHidden="0" w:uiPriority="66" w:unhideWhenUsed="0"/>
+    <w:lsdException w:name="Medium Grid 1 Accent 2" w:semiHidden="0" w:uiPriority="67" w:unhideWhenUsed="0"/>
+    <w:lsdException w:name="Medium Grid 2 Accent 2" w:semiHidden="0" w:uiPriority="68" w:unhideWhenUsed="0"/>
+    <w:lsdException w:name="Medium Grid 3 Accent 2" w:semiHidden="0" w:uiPriority="69" w:unhideWhenUsed="0"/>
+    <w:lsdException w:name="Dark List Accent 2" w:semiHidden="0" w:uiPriority="70" w:unhideWhenUsed="0"/>
+    <w:lsdException w:name="Colorful Shading Accent 2" w:semiHidden="0" w:uiPriority="71" w:unhideWhenUsed="0"/>
+    <w:lsdException w:name="Colorful List Accent 2" w:semiHidden="0" w:uiPriority="72" w:unhideWhenUsed="0"/>
+    <w:lsdException w:name="Colorful Grid Accent 2" w:semiHidden="0" w:uiPriority="73" w:unhideWhenUsed="0"/>
+    <w:lsdException w:name="Light Shading Accent 3" w:semiHidden="0" w:uiPriority="60" w:unhideWhenUsed="0"/>
+    <w:lsdException w:name="Light List Accent 3" w:semiHidden="0" w:uiPriority="61" w:unhideWhenUsed="0"/>
+    <w:lsdException w:name="Light Grid Accent 3" w:semiHidden="0" w:uiPriority="62" w:unhideWhenUsed="0"/>
+    <w:lsdException w:name="Medium Shading 1 Accent 3" w:semiHidden="0" w:uiPriority="63" w:unhideWhenUsed="0"/>
+    <w:lsdException w:name="Medium Shading 2 Accent 3" w:semiHidden="0" w:uiPriority="64" w:unhideWhenUsed="0"/>
+    <w:lsdException w:name="Medium List 1 Accent 3" w:semiHidden="0" w:uiPriority="65" w:unhideWhenUsed="0"/>
+    <w:lsdException w:name="Medium List 2 Accent 3" w:semiHidden="0" w:uiPriority="66" w:unhideWhenUsed="0"/>
+    <w:lsdException w:name="Medium Grid 1 Accent 3" w:semiHidden="0" w:uiPriority="67" w:unhideWhenUsed="0"/>
+    <w:lsdException w:name="Medium Grid 2 Accent 3" w:semiHidden="0" w:uiPriority="68" w:unhideWhenUsed="0"/>
+    <w:lsdException w:name="Medium Grid 3 Accent 3" w:semiHidden="0" w:uiPriority="69" w:unhideWhenUsed="0"/>
+    <w:lsdException w:name="Dark List Accent 3" w:semiHidden="0" w:uiPriority="70" w:unhideWhenUsed="0"/>
+    <w:lsdException w:name="Colorful Shading Accent 3" w:semiHidden="0" w:uiPriority="71" w:unhideWhenUsed="0"/>
+    <w:lsdException w:name="Colorful List Accent 3" w:semiHidden="0" w:uiPriority="72" w:unhideWhenUsed="0"/>
+    <w:lsdException w:name="Colorful Grid Accent 3" w:semiHidden="0" w:uiPriority="73" w:unhideWhenUsed="0"/>
+    <w:lsdException w:name="Light Shading Accent 4" w:semiHidden="0" w:uiPriority="60" w:unhideWhenUsed="0"/>
+    <w:lsdException w:name="Light List Accent 4" w:semiHidden="0" w:uiPriority="61" w:unhideWhenUsed="0"/>
+    <w:lsdException w:name="Light Grid Accent 4" w:semiHidden="0" w:uiPriority="62" w:unhideWhenUsed="0"/>
+    <w:lsdException w:name="Medium Shading 1 Accent 4" w:semiHidden="0" w:uiPriority="63" w:unhideWhenUsed="0"/>
+    <w:lsdException w:name="Medium Shading 2 Accent 4" w:semiHidden="0" w:uiPriority="64" w:unhideWhenUsed="0"/>
+    <w:lsdException w:name="Medium List 1 Accent 4" w:semiHidden="0" w:uiPriority="65" w:unhideWhenUsed="0"/>
+    <w:lsdException w:name="Medium List 2 Accent 4" w:semiHidden="0" w:uiPriority="66" w:unhideWhenUsed="0"/>
+    <w:lsdException w:name="Medium Grid 1 Accent 4" w:semiHidden="0" w:uiPriority="67" w:unhideWhenUsed="0"/>
+    <w:lsdException w:name="Medium Grid 2 Accent 4" w:semiHidden="0" w:uiPriority="68" w:unhideWhenUsed="0"/>
+    <w:lsdException w:name="Medium Grid 3 Accent 4" w:semiHidden="0" w:uiPriority="69" w:unhideWhenUsed="0"/>
+    <w:lsdException w:name="Dark List Accent 4" w:semiHidden="0" w:uiPriority="70" w:unhideWhenUsed="0"/>
+    <w:lsdException w:name="Colorful Shading Accent 4" w:semiHidden="0" w:uiPriority="71" w:unhideWhenUsed="0"/>
+    <w:lsdException w:name="Colorful List Accent 4" w:semiHidden="0" w:uiPriority="72" w:unhideWhenUsed="0"/>
+    <w:lsdException w:name="Colorful Grid Accent 4" w:semiHidden="0" w:uiPriority="73" w:unhideWhenUsed="0"/>
+    <w:lsdException w:name="Light Shading Accent 5" w:semiHidden="0" w:uiPriority="60" w:unhideWhenUsed="0"/>
+    <w:lsdException w:name="Light List Accent 5" w:semiHidden="0" w:uiPriority="61" w:unhideWhenUsed="0"/>
+    <w:lsdException w:name="Light Grid Accent 5" w:semiHidden="0" w:uiPriority="62" w:unhideWhenUsed="0"/>
+    <w:lsdException w:name="Medium Shading 1 Accent 5" w:semiHidden="0" w:uiPriority="63" w:unhideWhenUsed="0"/>
+    <w:lsdException w:name="Medium Shading 2 Accent 5" w:semiHidden="0" w:uiPriority="64" w:unhideWhenUsed="0"/>
+    <w:lsdException w:name="Medium List 1 Accent 5" w:semiHidden="0" w:uiPriority="65" w:unhideWhenUsed="0"/>
+    <w:lsdException w:name="Medium List 2 Accent 5" w:semiHidden="0" w:uiPriority="66" w:unhideWhenUsed="0"/>
+    <w:lsdException w:name="Medium Grid 1 Accent 5" w:semiHidden="0" w:uiPriority="67" w:unhideWhenUsed="0"/>
+    <w:lsdException w:name="Medium Grid 2 Accent 5" w:semiHidden="0" w:uiPriority="68" w:unhideWhenUsed="0"/>
+    <w:lsdException w:name="Medium Grid 3 Accent 5" w:semiHidden="0" w:uiPriority="69" w:unhideWhenUsed="0"/>
+    <w:lsdException w:name="Dark List Accent 5" w:semiHidden="0" w:uiPriority="70" w:unhideWhenUsed="0"/>
+    <w:lsdException w:name="Colorful Shading Accent 5" w:semiHidden="0" w:uiPriority="71" w:unhideWhenUsed="0"/>
+    <w:lsdException w:name="Colorful List Accent 5" w:semiHidden="0" w:uiPriority="72" w:unhideWhenUsed="0"/>
+    <w:lsdException w:name="Colorful Grid Accent 5" w:semiHidden="0" w:uiPriority="73" w:unhideWhenUsed="0"/>
+    <w:lsdException w:name="Light Shading Accent 6" w:semiHidden="0" w:uiPriority="60" w:unhideWhenUsed="0"/>
+    <w:lsdException w:name="Light List Accent 6" w:semiHidden="0" w:uiPriority="61" w:unhideWhenUsed="0"/>
+    <w:lsdException w:name="Light Grid Accent 6" w:semiHidden="0" w:uiPriority="62" w:unhideWhenUsed="0"/>
+    <w:lsdException w:name="Medium Shading 1 Accent 6" w:semiHidden="0" w:uiPriority="63" w:unhideWhenUsed="0"/>
+    <w:lsdException w:name="Medium Shading 2 Accent 6" w:semiHidden="0" w:uiPriority="64" w:unhideWhenUsed="0"/>
+    <w:lsdException w:name="Medium List 1 Accent 6" w:semiHidden="0" w:uiPriority="65" w:unhideWhenUsed="0"/>
+    <w:lsdException w:name="Medium List 2 Accent 6" w:semiHidden="0" w:uiPriority="66" w:unhideWhenUsed="0"/>
+    <w:lsdException w:name="Medium Grid 1 Accent 6" w:semiHidden="0" w:uiPriority="67" w:unhideWhenUsed="0"/>
+    <w:lsdException w:name="Medium Grid 2 Accent 6" w:semiHidden="0" w:uiPriority="68" w:unhideWhenUsed="0"/>
+    <w:lsdException w:name="Medium Grid 3 Accent 6" w:semiHidden="0" w:uiPriority="69" w:unhideWhenUsed="0"/>
+    <w:lsdException w:name="Dark List Accent 6" w:semiHidden="0" w:uiPriority="70" w:unhideWhenUsed="0"/>
+    <w:lsdException w:name="Colorful Shading Accent 6" w:semiHidden="0" w:uiPriority="71" w:unhideWhenUsed="0"/>
+    <w:lsdException w:name="Colorful List Accent 6" w:semiHidden="0" w:uiPriority="72" w:unhideWhenUsed="0"/>
+    <w:lsdException w:name="Colorful Grid Accent 6" w:semiHidden="0" w:uiPriority="73" w:unhideWhenUsed="0"/>
+    <w:lsdException w:name="Subtle Emphasis" w:semiHidden="0" w:uiPriority="19" w:unhideWhenUsed="0" w:qFormat="1"/>
+    <w:lsdException w:name="Intense Emphasis" w:semiHidden="0" w:uiPriority="21" w:unhideWhenUsed="0" w:qFormat="1"/>
+    <w:lsdException w:name="Subtle Reference" w:semiHidden="0" w:uiPriority="31" w:unhideWhenUsed="0" w:qFormat="1"/>
+    <w:lsdException w:name="Intense Reference" w:semiHidden="0" w:uiPriority="32" w:unhideWhenUsed="0" w:qFormat="1"/>
+    <w:lsdException w:name="Book Title" w:semiHidden="0" w:uiPriority="33" w:unhideWhenUsed="0" w:qFormat="1"/>
+    <w:lsdException w:name="Bibliography" w:uiPriority="37"/>
+    <w:lsdException w:name="TOC Heading" w:uiPriority="39" w:qFormat="1"/>
+  </w:latentStyles>
+  <w:style w:type="paragraph" w:default="1" w:styleId="Normal">
+    <w:name w:val="Normal"/>
+    <w:qFormat/>
+  </w:style>
+  <w:style w:type="character" w:default="1" w:styleId="DefaultParagraphFont">
+    <w:name w:val="Default Paragraph Font"/>
+    <w:uiPriority w:val="1"/>
+    <w:semiHidden/>
+    <w:unhideWhenUsed/>
+  </w:style>
+  <w:style w:type="table" w:default="1" w:styleId="TableNormal">
+    <w:name w:val="Normal Table"/>
+    <w:uiPriority w:val="99"/>
+    <w:semiHidden/>
+    <w:unhideWhenUsed/>
+    <w:tblPr>
+      <w:tblInd w:w="0" w:type="dxa"/>
+      <w:tblCellMar>
+        <w:top w:w="0" w:type="dxa"/>
+        <w:left w:w="108" w:type="dxa"/>
+        <w:bottom w:w="0" w:type="dxa"/>
+        <w:right w:w="108" w:type="dxa"/>
+      </w:tblCellMar>
+    </w:tblPr>
+  </w:style>
+  <w:style w:type="numbering" w:default="1" w:styleId="NoList">
+    <w:name w:val="No List"/>
+    <w:uiPriority w:val="99"/>
+    <w:semiHidden/>
+    <w:unhideWhenUsed/>
+  </w:style>
+  <w:style w:type="paragraph" w:styleId="ListParagraph">
+    <w:name w:val="List Paragraph"/>
+    <w:basedOn w:val="Normal"/>
+    <w:uiPriority w:val="34"/>
+    <w:qFormat/>
+    <w:rsid w:val="00AC7513"/>
+    <w:pPr>
+      <w:ind w:left="720"/>
+      <w:contextualSpacing/>
+    </w:pPr>
+  </w:style>
+  <w:style w:type="paragraph" w:styleId="BalloonText">
+    <w:name w:val="Balloon Text"/>
+    <w:basedOn w:val="Normal"/>
+    <w:link w:val="BalloonTextChar"/>
+    <w:uiPriority w:val="99"/>
+    <w:semiHidden/>
+    <w:unhideWhenUsed/>
+    <w:rsid w:val="00BF6664"/>
+    <w:pPr>
+      <w:spacing w:after="0" w:line="240" w:lineRule="auto"/>
+    </w:pPr>
+    <w:rPr>
+      <w:rFonts w:ascii="Tahoma" w:hAnsi="Tahoma" w:cs="Tahoma"/>
+      <w:sz w:val="16"/>
+      <w:szCs w:val="16"/>
+    </w:rPr>
+  </w:style>
+  <w:style w:type="character" w:customStyle="1" w:styleId="BalloonTextChar">
+    <w:name w:val="Balloon Text Char"/>
+    <w:basedOn w:val="DefaultParagraphFont"/>
+    <w:link w:val="BalloonText"/>
+    <w:uiPriority w:val="99"/>
+    <w:semiHidden/>
+    <w:rsid w:val="00BF6664"/>
+    <w:rPr>
+      <w:rFonts w:ascii="Tahoma" w:hAnsi="Tahoma" w:cs="Tahoma"/>
+      <w:sz w:val="16"/>
+      <w:szCs w:val="16"/>
+    </w:rPr>
   </w:style>
 </w:styles>
 </file>
@@ -4556,7 +4586,7 @@
     </a:clrScheme>
     <a:fontScheme name="Office">
       <a:majorFont>
-        <a:latin typeface="Calibri Light" panose="020F0302020204030204"/>
+        <a:latin typeface="Calibri Light"/>
         <a:ea typeface=""/>
         <a:cs typeface=""/>
         <a:font script="Jpan" typeface="游ゴシック Light"/>
@@ -4591,7 +4621,7 @@
         <a:font script="Geor" typeface="Sylfaen"/>
       </a:majorFont>
       <a:minorFont>
-        <a:latin typeface="Calibri" panose="020F0502020204030204"/>
+        <a:latin typeface="Calibri"/>
         <a:ea typeface=""/>
         <a:cs typeface=""/>
         <a:font script="Jpan" typeface="游明朝"/>
@@ -4768,7 +4798,7 @@
   <a:extraClrSchemeLst/>
   <a:extLst>
     <a:ext uri="{05A4C25C-085E-4340-85A3-A5531E510DB2}">
-      <thm15:themeFamily xmlns:thm15="http://schemas.microsoft.com/office/thememl/2012/main" name="Office Theme" id="{62F939B6-93AF-4DB8-9C6B-D6C7DFDC589F}" vid="{4A3C46E8-61CC-4603-A589-7422A47A8E4A}"/>
+      <thm15:themeFamily xmlns:thm15="http://schemas.microsoft.com/office/thememl/2012/main" xmlns="" name="Office Theme" id="{62F939B6-93AF-4DB8-9C6B-D6C7DFDC589F}" vid="{4A3C46E8-61CC-4603-A589-7422A47A8E4A}"/>
     </a:ext>
   </a:extLst>
 </a:theme>

</xml_diff>

<commit_message>
Doc updated for the 3rd time
</commit_message>
<xml_diff>
--- a/Doc/Bus-doc-Visualization.docx
+++ b/Doc/Bus-doc-Visualization.docx
@@ -140,9 +140,11 @@
         </w:numPr>
         <w:jc w:val="both"/>
       </w:pPr>
+      <w:proofErr w:type="spellStart"/>
       <w:r>
         <w:t>Dealcloud</w:t>
       </w:r>
+      <w:proofErr w:type="spellEnd"/>
     </w:p>
     <w:p>
       <w:pPr>
@@ -158,7 +160,15 @@
         <w:t xml:space="preserve">have been done </w:t>
       </w:r>
       <w:r>
-        <w:t>on the data itself to find the prospect(companies) for the client. This data is a subset of the whole data and represents only</w:t>
+        <w:t xml:space="preserve">on the data itself to find the </w:t>
+      </w:r>
+      <w:proofErr w:type="gramStart"/>
+      <w:r>
+        <w:t>prospect(</w:t>
+      </w:r>
+      <w:proofErr w:type="gramEnd"/>
+      <w:r>
+        <w:t>companies) for the client. This data is a subset of the whole data and represents only</w:t>
       </w:r>
       <w:r>
         <w:t xml:space="preserve"> some of</w:t>
@@ -491,12 +501,21 @@
         </w:numPr>
         <w:jc w:val="both"/>
       </w:pPr>
-      <w:r>
-        <w:rPr>
-          <w:b/>
-          <w:bCs/>
-        </w:rPr>
-        <w:t>Univariate analysis</w:t>
+      <w:proofErr w:type="spellStart"/>
+      <w:r>
+        <w:rPr>
+          <w:b/>
+          <w:bCs/>
+        </w:rPr>
+        <w:t>Univariate</w:t>
+      </w:r>
+      <w:proofErr w:type="spellEnd"/>
+      <w:r>
+        <w:rPr>
+          <w:b/>
+          <w:bCs/>
+        </w:rPr>
+        <w:t xml:space="preserve"> analysis</w:t>
       </w:r>
       <w:r>
         <w:t xml:space="preserve">: </w:t>
@@ -505,7 +524,15 @@
         <w:t xml:space="preserve">This </w:t>
       </w:r>
       <w:r>
-        <w:t xml:space="preserve">is the simplest form of analyzing data. “Uni” means “one”, so in other words your data has only one variable. It doesn't deal with causes or relationships and its major </w:t>
+        <w:t>is the simplest form of analyzing data. “</w:t>
+      </w:r>
+      <w:proofErr w:type="spellStart"/>
+      <w:r>
+        <w:t>Uni</w:t>
+      </w:r>
+      <w:proofErr w:type="spellEnd"/>
+      <w:r>
+        <w:t xml:space="preserve">” means “one”, so in other words your data has only one variable. It doesn't deal with causes or relationships and its major </w:t>
       </w:r>
     </w:p>
     <w:p>
@@ -568,11 +595,24 @@
         <w:pStyle w:val="ListParagraph"/>
         <w:jc w:val="both"/>
       </w:pPr>
-      <w:r>
-        <w:t>purpose is to describe; it takes data, summarizes that data and finds patterns in the data.</w:t>
-      </w:r>
-      <w:r>
-        <w:t xml:space="preserve"> There are two types of univariate analysis, -</w:t>
+      <w:proofErr w:type="gramStart"/>
+      <w:r>
+        <w:t>purpose</w:t>
+      </w:r>
+      <w:proofErr w:type="gramEnd"/>
+      <w:r>
+        <w:t xml:space="preserve"> is to describe; it takes data, summarizes that data and finds patterns in the data.</w:t>
+      </w:r>
+      <w:r>
+        <w:t xml:space="preserve"> There are two types of </w:t>
+      </w:r>
+      <w:proofErr w:type="spellStart"/>
+      <w:r>
+        <w:t>univariate</w:t>
+      </w:r>
+      <w:proofErr w:type="spellEnd"/>
+      <w:r>
+        <w:t xml:space="preserve"> analysis, -</w:t>
       </w:r>
     </w:p>
     <w:p>
@@ -626,7 +666,15 @@
         <w:t xml:space="preserve">: </w:t>
       </w:r>
       <w:r>
-        <w:t xml:space="preserve">Bivariate analysis is the simultaneous analysis of two variables (attributes). It explores the concept of relationship between two variables, whether there exists an association and the strength of this association, or whether there are differences between two variables and the significance of these differences. There are three types of bivariate analysis, - </w:t>
+        <w:t xml:space="preserve">Bivariate analysis is the simultaneous analysis of two variables (attributes). It explores the concept of relationship between two variables, whether there </w:t>
+      </w:r>
+      <w:proofErr w:type="gramStart"/>
+      <w:r>
+        <w:t>exists</w:t>
+      </w:r>
+      <w:proofErr w:type="gramEnd"/>
+      <w:r>
+        <w:t xml:space="preserve"> an association and the strength of this association, or whether there are differences between two variables and the significance of these differences. There are three types of bivariate analysis, - </w:t>
       </w:r>
     </w:p>
     <w:p>
@@ -1032,7 +1080,15 @@
         <w:jc w:val="both"/>
       </w:pPr>
       <w:r>
-        <w:t>File upload: This service will upload a csv file from the local system to the remote Ubuntu server.</w:t>
+        <w:t xml:space="preserve">File upload: This service will upload a </w:t>
+      </w:r>
+      <w:proofErr w:type="spellStart"/>
+      <w:r>
+        <w:t>csv</w:t>
+      </w:r>
+      <w:proofErr w:type="spellEnd"/>
+      <w:r>
+        <w:t xml:space="preserve"> file from the local system to the remote Ubuntu server.</w:t>
       </w:r>
     </w:p>
     <w:p>
@@ -1057,8 +1113,13 @@
         </w:numPr>
         <w:jc w:val="both"/>
       </w:pPr>
-      <w:r>
-        <w:t>Univariate: For single variable analysis.</w:t>
+      <w:proofErr w:type="spellStart"/>
+      <w:r>
+        <w:t>Univariate</w:t>
+      </w:r>
+      <w:proofErr w:type="spellEnd"/>
+      <w:r>
+        <w:t>: For single variable analysis.</w:t>
       </w:r>
     </w:p>
     <w:p>
@@ -1110,7 +1171,15 @@
         <w:jc w:val="both"/>
       </w:pPr>
       <w:r>
-        <w:t>Descriptive statistics: This will give some statistical metrics such as Max, Min, Mean, Std etc.</w:t>
+        <w:t xml:space="preserve">Descriptive statistics: This will give some statistical metrics such as Max, Min, Mean, </w:t>
+      </w:r>
+      <w:proofErr w:type="spellStart"/>
+      <w:r>
+        <w:t>Std</w:t>
+      </w:r>
+      <w:proofErr w:type="spellEnd"/>
+      <w:r>
+        <w:t xml:space="preserve"> etc.</w:t>
       </w:r>
     </w:p>
     <w:p>
@@ -1337,12 +1406,21 @@
           <w:bCs/>
         </w:rPr>
       </w:pPr>
-      <w:r>
-        <w:rPr>
-          <w:b/>
-          <w:bCs/>
-        </w:rPr>
-        <w:t>Univariate analysis:</w:t>
+      <w:proofErr w:type="spellStart"/>
+      <w:r>
+        <w:rPr>
+          <w:b/>
+          <w:bCs/>
+        </w:rPr>
+        <w:t>Univariate</w:t>
+      </w:r>
+      <w:proofErr w:type="spellEnd"/>
+      <w:r>
+        <w:rPr>
+          <w:b/>
+          <w:bCs/>
+        </w:rPr>
+        <w:t xml:space="preserve"> analysis:</w:t>
       </w:r>
     </w:p>
     <w:p>
@@ -1414,7 +1492,15 @@
         <w:t>Interpretation</w:t>
       </w:r>
       <w:r>
-        <w:t>: 24% of the companies which are qualified in, are within the FTE ranges between 30 to 40.</w:t>
+        <w:t xml:space="preserve">: 24% of the companies which are qualified </w:t>
+      </w:r>
+      <w:proofErr w:type="gramStart"/>
+      <w:r>
+        <w:t>in,</w:t>
+      </w:r>
+      <w:proofErr w:type="gramEnd"/>
+      <w:r>
+        <w:t xml:space="preserve"> are within the FTE ranges between 30 to 40.</w:t>
       </w:r>
     </w:p>
     <w:p>
@@ -1950,7 +2036,13 @@
         <w:t xml:space="preserve">Interpretation: </w:t>
       </w:r>
       <w:r>
-        <w:t xml:space="preserve"> Number of companies when Sector is Horizontal and Sub sector is Finance is 21 which is the highest in the lot.</w:t>
+        <w:t xml:space="preserve"> Number of companies when Sector is Horizontal and Sub </w:t>
+      </w:r>
+      <w:r>
+        <w:t>sector is Finance is 21 which are</w:t>
+      </w:r>
+      <w:r>
+        <w:t xml:space="preserve"> the highest in the lot.</w:t>
       </w:r>
     </w:p>
     <w:p>
@@ -1961,6 +2053,8 @@
           <w:bCs/>
         </w:rPr>
       </w:pPr>
+      <w:bookmarkStart w:id="0" w:name="_GoBack"/>
+      <w:bookmarkEnd w:id="0"/>
       <w:r>
         <w:rPr>
           <w:rFonts w:ascii="Arial"/>
@@ -2384,7 +2478,15 @@
         <w:t>Top 2 states where QIN rate is highest.</w:t>
       </w:r>
       <w:r>
-        <w:t xml:space="preserve"> (Univariate - Category)</w:t>
+        <w:t xml:space="preserve"> (</w:t>
+      </w:r>
+      <w:proofErr w:type="spellStart"/>
+      <w:r>
+        <w:t>Univariate</w:t>
+      </w:r>
+      <w:proofErr w:type="spellEnd"/>
+      <w:r>
+        <w:t xml:space="preserve"> - Category)</w:t>
       </w:r>
     </w:p>
     <w:p>
@@ -2400,7 +2502,15 @@
         <w:t>At which bucket, the FTE is coming highest and lowest?</w:t>
       </w:r>
       <w:r>
-        <w:t xml:space="preserve"> (Univariate - Numeric)</w:t>
+        <w:t xml:space="preserve"> (</w:t>
+      </w:r>
+      <w:proofErr w:type="spellStart"/>
+      <w:r>
+        <w:t>Univariate</w:t>
+      </w:r>
+      <w:proofErr w:type="spellEnd"/>
+      <w:r>
+        <w:t xml:space="preserve"> - Numeric)</w:t>
       </w:r>
     </w:p>
     <w:p>
@@ -2422,7 +2532,15 @@
         <w:t>Average FTE count though out the data?</w:t>
       </w:r>
       <w:r>
-        <w:t xml:space="preserve"> (Univariate - Numeric)</w:t>
+        <w:t xml:space="preserve"> (</w:t>
+      </w:r>
+      <w:proofErr w:type="spellStart"/>
+      <w:r>
+        <w:t>Univariate</w:t>
+      </w:r>
+      <w:proofErr w:type="spellEnd"/>
+      <w:r>
+        <w:t xml:space="preserve"> - Numeric)</w:t>
       </w:r>
     </w:p>
     <w:p>
@@ -2444,7 +2562,15 @@
         <w:t xml:space="preserve"> coming in?</w:t>
       </w:r>
       <w:r>
-        <w:t xml:space="preserve"> (Univariate - Numeric)</w:t>
+        <w:t xml:space="preserve"> (</w:t>
+      </w:r>
+      <w:proofErr w:type="spellStart"/>
+      <w:r>
+        <w:t>Univariate</w:t>
+      </w:r>
+      <w:proofErr w:type="spellEnd"/>
+      <w:r>
+        <w:t xml:space="preserve"> - Numeric)</w:t>
       </w:r>
     </w:p>
     <w:p>
@@ -2563,8 +2689,6 @@
       <w:r>
         <w:t>s</w:t>
       </w:r>
-      <w:bookmarkStart w:id="0" w:name="_GoBack"/>
-      <w:bookmarkEnd w:id="0"/>
       <w:r>
         <w:t xml:space="preserve"> of Industry and Subsector, where the no of companies is highest and lowest. (Multivariate - Category)</w:t>
       </w:r>
@@ -2607,7 +2731,17 @@
         <w:jc w:val="both"/>
       </w:pPr>
       <w:r>
-        <w:t>For which Subsector and Industry, the average 1-year growth is lesser than it’s 6-month growth? (Multivariate – Both)</w:t>
+        <w:t xml:space="preserve">For which Subsector and Industry, the average 1-year growth is lesser than </w:t>
+      </w:r>
+      <w:proofErr w:type="spellStart"/>
+      <w:proofErr w:type="gramStart"/>
+      <w:r>
+        <w:t>it’s</w:t>
+      </w:r>
+      <w:proofErr w:type="spellEnd"/>
+      <w:proofErr w:type="gramEnd"/>
+      <w:r>
+        <w:t xml:space="preserve"> 6-month growth? (Multivariate – Both)</w:t>
       </w:r>
     </w:p>
     <w:p>
@@ -2636,7 +2770,15 @@
         <w:jc w:val="both"/>
       </w:pPr>
       <w:r>
-        <w:t>For which designation of a company, client went for the maximum &amp; minimum no of time? (Univariate - Category)</w:t>
+        <w:t>For which designation of a company, client went for the maximum &amp; minimum no of time? (</w:t>
+      </w:r>
+      <w:proofErr w:type="spellStart"/>
+      <w:r>
+        <w:t>Univariate</w:t>
+      </w:r>
+      <w:proofErr w:type="spellEnd"/>
+      <w:r>
+        <w:t xml:space="preserve"> - Category)</w:t>
       </w:r>
     </w:p>
     <w:p>
@@ -2655,7 +2797,15 @@
         <w:t>mpany</w:t>
       </w:r>
       <w:r>
-        <w:t xml:space="preserve"> lies in Canada? (Univariate - Category)</w:t>
+        <w:t xml:space="preserve"> lies in Canada? (</w:t>
+      </w:r>
+      <w:proofErr w:type="spellStart"/>
+      <w:r>
+        <w:t>Univariate</w:t>
+      </w:r>
+      <w:proofErr w:type="spellEnd"/>
+      <w:r>
+        <w:t xml:space="preserve"> - Category)</w:t>
       </w:r>
     </w:p>
     <w:p>
@@ -4798,7 +4948,7 @@
   <a:extraClrSchemeLst/>
   <a:extLst>
     <a:ext uri="{05A4C25C-085E-4340-85A3-A5531E510DB2}">
-      <thm15:themeFamily xmlns:thm15="http://schemas.microsoft.com/office/thememl/2012/main" xmlns="" name="Office Theme" id="{62F939B6-93AF-4DB8-9C6B-D6C7DFDC589F}" vid="{4A3C46E8-61CC-4603-A589-7422A47A8E4A}"/>
+      <thm15:themeFamily xmlns="" xmlns:thm15="http://schemas.microsoft.com/office/thememl/2012/main" name="Office Theme" id="{62F939B6-93AF-4DB8-9C6B-D6C7DFDC589F}" vid="{4A3C46E8-61CC-4603-A589-7422A47A8E4A}"/>
     </a:ext>
   </a:extLst>
 </a:theme>

</xml_diff>

<commit_message>
Bivar-cat added in doc
</commit_message>
<xml_diff>
--- a/Doc/Bus-doc-Visualization.docx
+++ b/Doc/Bus-doc-Visualization.docx
@@ -1,6 +1,6 @@
 
 <file path=word/document.xml><?xml version="1.0" encoding="utf-8"?>
-<w:document xmlns:wpc="http://schemas.microsoft.com/office/word/2010/wordprocessingCanvas" xmlns:cx="http://schemas.microsoft.com/office/drawing/2014/chartex" xmlns:cx1="http://schemas.microsoft.com/office/drawing/2015/9/8/chartex" xmlns:cx2="http://schemas.microsoft.com/office/drawing/2015/10/21/chartex" xmlns:cx3="http://schemas.microsoft.com/office/drawing/2016/5/9/chartex" xmlns:cx4="http://schemas.microsoft.com/office/drawing/2016/5/10/chartex" xmlns:cx5="http://schemas.microsoft.com/office/drawing/2016/5/11/chartex" xmlns:cx6="http://schemas.microsoft.com/office/drawing/2016/5/12/chartex" xmlns:cx7="http://schemas.microsoft.com/office/drawing/2016/5/13/chartex" xmlns:cx8="http://schemas.microsoft.com/office/drawing/2016/5/14/chartex" xmlns:mc="http://schemas.openxmlformats.org/markup-compatibility/2006" xmlns:aink="http://schemas.microsoft.com/office/drawing/2016/ink" xmlns:am3d="http://schemas.microsoft.com/office/drawing/2017/model3d" xmlns:o="urn:schemas-microsoft-com:office:office" xmlns:r="http://schemas.openxmlformats.org/officeDocument/2006/relationships" xmlns:m="http://schemas.openxmlformats.org/officeDocument/2006/math" xmlns:v="urn:schemas-microsoft-com:vml" xmlns:wp14="http://schemas.microsoft.com/office/word/2010/wordprocessingDrawing" xmlns:wp="http://schemas.openxmlformats.org/drawingml/2006/wordprocessingDrawing" xmlns:w10="urn:schemas-microsoft-com:office:word" xmlns:w="http://schemas.openxmlformats.org/wordprocessingml/2006/main" xmlns:w14="http://schemas.microsoft.com/office/word/2010/wordml" xmlns:w15="http://schemas.microsoft.com/office/word/2012/wordml" xmlns:w16cid="http://schemas.microsoft.com/office/word/2016/wordml/cid" xmlns:w16se="http://schemas.microsoft.com/office/word/2015/wordml/symex" xmlns:wpg="http://schemas.microsoft.com/office/word/2010/wordprocessingGroup" xmlns:wpi="http://schemas.microsoft.com/office/word/2010/wordprocessingInk" xmlns:wne="http://schemas.microsoft.com/office/word/2006/wordml" xmlns:wps="http://schemas.microsoft.com/office/word/2010/wordprocessingShape" mc:Ignorable="w14 w15 w16se w16cid wp14">
+<w:document xmlns:wpc="http://schemas.microsoft.com/office/word/2010/wordprocessingCanvas" xmlns:cx="http://schemas.microsoft.com/office/drawing/2014/chartex" xmlns:cx1="http://schemas.microsoft.com/office/drawing/2015/9/8/chartex" xmlns:cx2="http://schemas.microsoft.com/office/drawing/2015/10/21/chartex" xmlns:cx3="http://schemas.microsoft.com/office/drawing/2016/5/9/chartex" xmlns:cx4="http://schemas.microsoft.com/office/drawing/2016/5/10/chartex" xmlns:cx5="http://schemas.microsoft.com/office/drawing/2016/5/11/chartex" xmlns:cx6="http://schemas.microsoft.com/office/drawing/2016/5/12/chartex" xmlns:cx7="http://schemas.microsoft.com/office/drawing/2016/5/13/chartex" xmlns:cx8="http://schemas.microsoft.com/office/drawing/2016/5/14/chartex" xmlns:mc="http://schemas.openxmlformats.org/markup-compatibility/2006" xmlns:aink="http://schemas.microsoft.com/office/drawing/2016/ink" xmlns:am3d="http://schemas.microsoft.com/office/drawing/2017/model3d" xmlns:o="urn:schemas-microsoft-com:office:office" xmlns:r="http://schemas.openxmlformats.org/officeDocument/2006/relationships" xmlns:m="http://schemas.openxmlformats.org/officeDocument/2006/math" xmlns:v="urn:schemas-microsoft-com:vml" xmlns:wp14="http://schemas.microsoft.com/office/word/2010/wordprocessingDrawing" xmlns:wp="http://schemas.openxmlformats.org/drawingml/2006/wordprocessingDrawing" xmlns:w10="urn:schemas-microsoft-com:office:word" xmlns:w="http://schemas.openxmlformats.org/wordprocessingml/2006/main" xmlns:w14="http://schemas.microsoft.com/office/word/2010/wordml" xmlns:w15="http://schemas.microsoft.com/office/word/2012/wordml" xmlns:w16cex="http://schemas.microsoft.com/office/word/2018/wordml/cex" xmlns:w16cid="http://schemas.microsoft.com/office/word/2016/wordml/cid" xmlns:w16="http://schemas.microsoft.com/office/word/2018/wordml" xmlns:w16se="http://schemas.microsoft.com/office/word/2015/wordml/symex" xmlns:wpg="http://schemas.microsoft.com/office/word/2010/wordprocessingGroup" xmlns:wpi="http://schemas.microsoft.com/office/word/2010/wordprocessingInk" xmlns:wne="http://schemas.microsoft.com/office/word/2006/wordml" xmlns:wps="http://schemas.microsoft.com/office/word/2010/wordprocessingShape" mc:Ignorable="w14 w15 w16se w16cid w16 w16cex wp14">
   <w:body>
     <w:p>
       <w:pPr>
@@ -16071,11 +16071,87 @@
     </w:p>
     <w:p>
       <w:pPr>
-        <w:jc w:val="center"/>
+        <w:jc w:val="both"/>
+      </w:pPr>
+      <w:r>
+        <w:rPr>
+          <w:noProof/>
+        </w:rPr>
+        <w:drawing>
+          <wp:inline distT="0" distB="0" distL="0" distR="0" wp14:anchorId="73ECDF90" wp14:editId="5D4A4CE9">
+            <wp:extent cx="5943600" cy="3312160"/>
+            <wp:effectExtent l="0" t="0" r="0" b="2540"/>
+            <wp:docPr id="5" name="Picture 5"/>
+            <wp:cNvGraphicFramePr>
+              <a:graphicFrameLocks xmlns:a="http://schemas.openxmlformats.org/drawingml/2006/main" noChangeAspect="1"/>
+            </wp:cNvGraphicFramePr>
+            <a:graphic xmlns:a="http://schemas.openxmlformats.org/drawingml/2006/main">
+              <a:graphicData uri="http://schemas.openxmlformats.org/drawingml/2006/picture">
+                <pic:pic xmlns:pic="http://schemas.openxmlformats.org/drawingml/2006/picture">
+                  <pic:nvPicPr>
+                    <pic:cNvPr id="5" name="14.bivar-cat.png"/>
+                    <pic:cNvPicPr/>
+                  </pic:nvPicPr>
+                  <pic:blipFill>
+                    <a:blip r:embed="rId12">
+                      <a:extLst>
+                        <a:ext uri="{28A0092B-C50C-407E-A947-70E740481C1C}">
+                          <a14:useLocalDpi xmlns:a14="http://schemas.microsoft.com/office/drawing/2010/main" val="0"/>
+                        </a:ext>
+                      </a:extLst>
+                    </a:blip>
+                    <a:stretch>
+                      <a:fillRect/>
+                    </a:stretch>
+                  </pic:blipFill>
+                  <pic:spPr>
+                    <a:xfrm>
+                      <a:off x="0" y="0"/>
+                      <a:ext cx="5943600" cy="3312160"/>
+                    </a:xfrm>
+                    <a:prstGeom prst="rect">
+                      <a:avLst/>
+                    </a:prstGeom>
+                  </pic:spPr>
+                </pic:pic>
+              </a:graphicData>
+            </a:graphic>
+          </wp:inline>
+        </w:drawing>
+      </w:r>
+    </w:p>
+    <w:p>
+      <w:pPr>
+        <w:jc w:val="both"/>
+      </w:pPr>
+      <w:r>
         <w:rPr>
           <w:b/>
           <w:bCs/>
         </w:rPr>
+        <w:t xml:space="preserve">Interpretation: </w:t>
+      </w:r>
+      <w:r>
+        <w:t xml:space="preserve">This is a stacked column chart showing the percentage of </w:t>
+      </w:r>
+      <w:r>
+        <w:t xml:space="preserve">the labels of </w:t>
+      </w:r>
+      <w:r>
+        <w:t>2 categor</w:t>
+      </w:r>
+      <w:r>
+        <w:t>ical variables.</w:t>
+      </w:r>
+    </w:p>
+    <w:p>
+      <w:pPr>
+        <w:jc w:val="both"/>
+      </w:pPr>
+    </w:p>
+    <w:p>
+      <w:pPr>
+        <w:jc w:val="both"/>
       </w:pPr>
     </w:p>
     <w:p>
@@ -16090,6 +16166,7 @@
           <w:b/>
           <w:bCs/>
         </w:rPr>
+        <w:lastRenderedPageBreak/>
         <w:t>Multivariate analysis:</w:t>
       </w:r>
     </w:p>
@@ -16123,7 +16200,7 @@
                     <pic:cNvPicPr/>
                   </pic:nvPicPr>
                   <pic:blipFill>
-                    <a:blip r:embed="rId12">
+                    <a:blip r:embed="rId13">
                       <a:extLst>
                         <a:ext uri="{28A0092B-C50C-407E-A947-70E740481C1C}">
                           <a14:useLocalDpi xmlns:a14="http://schemas.microsoft.com/office/drawing/2010/main" val="0"/>
@@ -16179,7 +16256,6 @@
           <w:bCs/>
           <w:noProof/>
         </w:rPr>
-        <w:lastRenderedPageBreak/>
         <w:drawing>
           <wp:inline distT="0" distB="0" distL="0" distR="0" wp14:anchorId="4535C8C6" wp14:editId="7194CBB5">
             <wp:extent cx="5943600" cy="3023235"/>
@@ -16196,7 +16272,7 @@
                     <pic:cNvPicPr/>
                   </pic:nvPicPr>
                   <pic:blipFill>
-                    <a:blip r:embed="rId13">
+                    <a:blip r:embed="rId14">
                       <a:extLst>
                         <a:ext uri="{28A0092B-C50C-407E-A947-70E740481C1C}">
                           <a14:useLocalDpi xmlns:a14="http://schemas.microsoft.com/office/drawing/2010/main" val="0"/>
@@ -16270,6 +16346,7 @@
           <w:bCs/>
           <w:noProof/>
         </w:rPr>
+        <w:lastRenderedPageBreak/>
         <w:drawing>
           <wp:inline distT="0" distB="0" distL="0" distR="0" wp14:anchorId="5E06E3F4" wp14:editId="763AC3E7">
             <wp:extent cx="5943600" cy="3116580"/>
@@ -16286,7 +16363,7 @@
                     <pic:cNvPicPr/>
                   </pic:nvPicPr>
                   <pic:blipFill>
-                    <a:blip r:embed="rId14">
+                    <a:blip r:embed="rId15">
                       <a:extLst>
                         <a:ext uri="{28A0092B-C50C-407E-A947-70E740481C1C}">
                           <a14:useLocalDpi xmlns:a14="http://schemas.microsoft.com/office/drawing/2010/main" val="0"/>
@@ -16345,7 +16422,6 @@
           <w:b/>
           <w:bCs/>
         </w:rPr>
-        <w:lastRenderedPageBreak/>
         <w:t>Correlation analysis:</w:t>
       </w:r>
     </w:p>
@@ -16379,7 +16455,7 @@
                     <pic:cNvPicPr/>
                   </pic:nvPicPr>
                   <pic:blipFill>
-                    <a:blip r:embed="rId15">
+                    <a:blip r:embed="rId16">
                       <a:extLst>
                         <a:ext uri="{28A0092B-C50C-407E-A947-70E740481C1C}">
                           <a14:useLocalDpi xmlns:a14="http://schemas.microsoft.com/office/drawing/2010/main" val="0"/>
@@ -16488,11 +16564,20 @@
           <w:bCs/>
         </w:rPr>
       </w:pPr>
-      <w:r>
+    </w:p>
+    <w:p>
+      <w:pPr>
         <w:rPr>
           <w:b/>
           <w:bCs/>
         </w:rPr>
+      </w:pPr>
+      <w:r>
+        <w:rPr>
+          <w:b/>
+          <w:bCs/>
+        </w:rPr>
+        <w:lastRenderedPageBreak/>
         <w:t>Descriptive statistics:</w:t>
       </w:r>
     </w:p>
@@ -16541,7 +16626,7 @@
                     <pic:cNvPicPr/>
                   </pic:nvPicPr>
                   <pic:blipFill>
-                    <a:blip r:embed="rId16">
+                    <a:blip r:embed="rId17">
                       <a:extLst>
                         <a:ext uri="{28A0092B-C50C-407E-A947-70E740481C1C}">
                           <a14:useLocalDpi xmlns:a14="http://schemas.microsoft.com/office/drawing/2010/main" val="0"/>
@@ -16614,7 +16699,7 @@
                     <pic:cNvPicPr/>
                   </pic:nvPicPr>
                   <pic:blipFill>
-                    <a:blip r:embed="rId17">
+                    <a:blip r:embed="rId18">
                       <a:extLst>
                         <a:ext uri="{28A0092B-C50C-407E-A947-70E740481C1C}">
                           <a14:useLocalDpi xmlns:a14="http://schemas.microsoft.com/office/drawing/2010/main" val="0"/>
@@ -16724,15 +16809,7 @@
           <w:iCs/>
           <w:highlight w:val="cyan"/>
         </w:rPr>
-        <w:t xml:space="preserve">, </w:t>
-      </w:r>
-      <w:r>
-        <w:rPr>
-          <w:i/>
-          <w:iCs/>
-          <w:highlight w:val="cyan"/>
-        </w:rPr>
-        <w:t>Jean Martin Systems India Pvt Limited</w:t>
+        <w:t>, Jean Martin Systems India Pvt Limited</w:t>
       </w:r>
       <w:r>
         <w:rPr>
@@ -16763,7 +16840,7 @@
           <w:iCs/>
           <w:highlight w:val="cyan"/>
         </w:rPr>
-        <w:t xml:space="preserve">Arivalagan Selvaraj </w:t>
+        <w:t>Arivalagan Selvaraj (Frontend &amp; UI developer</w:t>
       </w:r>
       <w:r>
         <w:rPr>
@@ -16771,23 +16848,7 @@
           <w:iCs/>
           <w:highlight w:val="cyan"/>
         </w:rPr>
-        <w:t>(Frontend &amp; UI developer</w:t>
-      </w:r>
-      <w:r>
-        <w:rPr>
-          <w:i/>
-          <w:iCs/>
-          <w:highlight w:val="cyan"/>
-        </w:rPr>
-        <w:t xml:space="preserve">, </w:t>
-      </w:r>
-      <w:r>
-        <w:rPr>
-          <w:i/>
-          <w:iCs/>
-          <w:highlight w:val="cyan"/>
-        </w:rPr>
-        <w:t>Jean Martin Systems India Pvt Limited</w:t>
+        <w:t>, Jean Martin Systems India Pvt Limited</w:t>
       </w:r>
       <w:r>
         <w:rPr>
@@ -16809,7 +16870,7 @@
 </file>
 
 <file path=word/numbering.xml><?xml version="1.0" encoding="utf-8"?>
-<w:numbering xmlns:wpc="http://schemas.microsoft.com/office/word/2010/wordprocessingCanvas" xmlns:cx="http://schemas.microsoft.com/office/drawing/2014/chartex" xmlns:cx1="http://schemas.microsoft.com/office/drawing/2015/9/8/chartex" xmlns:cx2="http://schemas.microsoft.com/office/drawing/2015/10/21/chartex" xmlns:cx3="http://schemas.microsoft.com/office/drawing/2016/5/9/chartex" xmlns:cx4="http://schemas.microsoft.com/office/drawing/2016/5/10/chartex" xmlns:cx5="http://schemas.microsoft.com/office/drawing/2016/5/11/chartex" xmlns:cx6="http://schemas.microsoft.com/office/drawing/2016/5/12/chartex" xmlns:cx7="http://schemas.microsoft.com/office/drawing/2016/5/13/chartex" xmlns:cx8="http://schemas.microsoft.com/office/drawing/2016/5/14/chartex" xmlns:mc="http://schemas.openxmlformats.org/markup-compatibility/2006" xmlns:aink="http://schemas.microsoft.com/office/drawing/2016/ink" xmlns:am3d="http://schemas.microsoft.com/office/drawing/2017/model3d" xmlns:o="urn:schemas-microsoft-com:office:office" xmlns:r="http://schemas.openxmlformats.org/officeDocument/2006/relationships" xmlns:m="http://schemas.openxmlformats.org/officeDocument/2006/math" xmlns:v="urn:schemas-microsoft-com:vml" xmlns:wp14="http://schemas.microsoft.com/office/word/2010/wordprocessingDrawing" xmlns:wp="http://schemas.openxmlformats.org/drawingml/2006/wordprocessingDrawing" xmlns:w10="urn:schemas-microsoft-com:office:word" xmlns:w="http://schemas.openxmlformats.org/wordprocessingml/2006/main" xmlns:w14="http://schemas.microsoft.com/office/word/2010/wordml" xmlns:w15="http://schemas.microsoft.com/office/word/2012/wordml" xmlns:w16cid="http://schemas.microsoft.com/office/word/2016/wordml/cid" xmlns:w16se="http://schemas.microsoft.com/office/word/2015/wordml/symex" xmlns:wpg="http://schemas.microsoft.com/office/word/2010/wordprocessingGroup" xmlns:wpi="http://schemas.microsoft.com/office/word/2010/wordprocessingInk" xmlns:wne="http://schemas.microsoft.com/office/word/2006/wordml" xmlns:wps="http://schemas.microsoft.com/office/word/2010/wordprocessingShape" mc:Ignorable="w14 w15 w16se w16cid wp14">
+<w:numbering xmlns:wpc="http://schemas.microsoft.com/office/word/2010/wordprocessingCanvas" xmlns:cx="http://schemas.microsoft.com/office/drawing/2014/chartex" xmlns:cx1="http://schemas.microsoft.com/office/drawing/2015/9/8/chartex" xmlns:cx2="http://schemas.microsoft.com/office/drawing/2015/10/21/chartex" xmlns:cx3="http://schemas.microsoft.com/office/drawing/2016/5/9/chartex" xmlns:cx4="http://schemas.microsoft.com/office/drawing/2016/5/10/chartex" xmlns:cx5="http://schemas.microsoft.com/office/drawing/2016/5/11/chartex" xmlns:cx6="http://schemas.microsoft.com/office/drawing/2016/5/12/chartex" xmlns:cx7="http://schemas.microsoft.com/office/drawing/2016/5/13/chartex" xmlns:cx8="http://schemas.microsoft.com/office/drawing/2016/5/14/chartex" xmlns:mc="http://schemas.openxmlformats.org/markup-compatibility/2006" xmlns:aink="http://schemas.microsoft.com/office/drawing/2016/ink" xmlns:am3d="http://schemas.microsoft.com/office/drawing/2017/model3d" xmlns:o="urn:schemas-microsoft-com:office:office" xmlns:r="http://schemas.openxmlformats.org/officeDocument/2006/relationships" xmlns:m="http://schemas.openxmlformats.org/officeDocument/2006/math" xmlns:v="urn:schemas-microsoft-com:vml" xmlns:wp14="http://schemas.microsoft.com/office/word/2010/wordprocessingDrawing" xmlns:wp="http://schemas.openxmlformats.org/drawingml/2006/wordprocessingDrawing" xmlns:w10="urn:schemas-microsoft-com:office:word" xmlns:w="http://schemas.openxmlformats.org/wordprocessingml/2006/main" xmlns:w14="http://schemas.microsoft.com/office/word/2010/wordml" xmlns:w15="http://schemas.microsoft.com/office/word/2012/wordml" xmlns:w16cex="http://schemas.microsoft.com/office/word/2018/wordml/cex" xmlns:w16cid="http://schemas.microsoft.com/office/word/2016/wordml/cid" xmlns:w16="http://schemas.microsoft.com/office/word/2018/wordml" xmlns:w16se="http://schemas.microsoft.com/office/word/2015/wordml/symex" xmlns:wpg="http://schemas.microsoft.com/office/word/2010/wordprocessingGroup" xmlns:wpi="http://schemas.microsoft.com/office/word/2010/wordprocessingInk" xmlns:wne="http://schemas.microsoft.com/office/word/2006/wordml" xmlns:wps="http://schemas.microsoft.com/office/word/2010/wordprocessingShape" mc:Ignorable="w14 w15 w16se w16cid w16 w16cex wp14">
   <w:abstractNum w:abstractNumId="0" w15:restartNumberingAfterBreak="0">
     <w:nsid w:val="020E065E"/>
     <w:multiLevelType w:val="hybridMultilevel"/>
@@ -18565,7 +18626,7 @@
 </file>
 
 <file path=word/styles.xml><?xml version="1.0" encoding="utf-8"?>
-<w:styles xmlns:mc="http://schemas.openxmlformats.org/markup-compatibility/2006" xmlns:r="http://schemas.openxmlformats.org/officeDocument/2006/relationships" xmlns:w="http://schemas.openxmlformats.org/wordprocessingml/2006/main" xmlns:w14="http://schemas.microsoft.com/office/word/2010/wordml" xmlns:w15="http://schemas.microsoft.com/office/word/2012/wordml" xmlns:w16cid="http://schemas.microsoft.com/office/word/2016/wordml/cid" xmlns:w16se="http://schemas.microsoft.com/office/word/2015/wordml/symex" mc:Ignorable="w14 w15 w16se w16cid">
+<w:styles xmlns:mc="http://schemas.openxmlformats.org/markup-compatibility/2006" xmlns:r="http://schemas.openxmlformats.org/officeDocument/2006/relationships" xmlns:w="http://schemas.openxmlformats.org/wordprocessingml/2006/main" xmlns:w14="http://schemas.microsoft.com/office/word/2010/wordml" xmlns:w15="http://schemas.microsoft.com/office/word/2012/wordml" xmlns:w16cex="http://schemas.microsoft.com/office/word/2018/wordml/cex" xmlns:w16cid="http://schemas.microsoft.com/office/word/2016/wordml/cid" xmlns:w16="http://schemas.microsoft.com/office/word/2018/wordml" xmlns:w16se="http://schemas.microsoft.com/office/word/2015/wordml/symex" mc:Ignorable="w14 w15 w16se w16cid w16 w16cex">
   <w:docDefaults>
     <w:rPrDefault>
       <w:rPr>

</xml_diff>